<commit_message>
Documentos de especificação suplementar S.C.M - Versao 0.2
Acréscimo de um requsito que foi adicionado no documento de
especificação
</commit_message>
<xml_diff>
--- a/Documento de Especificação Suplementar (MEDIA).docx
+++ b/Documento de Especificação Suplementar (MEDIA).docx
@@ -24,7 +24,469 @@
           <w:sz w:val="28"/>
           <w:szCs w:val="28"/>
         </w:rPr>
-        <w:t>- MEDIA</w:t>
+        <w:t>–</w:t>
+      </w:r>
+      <w:r>
+        <w:rPr>
+          <w:rFonts w:ascii="Times New Roman" w:hAnsi="Times New Roman" w:cs="Times New Roman"/>
+          <w:sz w:val="28"/>
+          <w:szCs w:val="28"/>
+        </w:rPr>
+        <w:t xml:space="preserve"> MEDIA</w:t>
+      </w:r>
+    </w:p>
+    <w:p>
+      <w:pPr>
+        <w:rPr>
+          <w:rFonts w:ascii="Times New Roman" w:hAnsi="Times New Roman" w:cs="Times New Roman"/>
+          <w:sz w:val="28"/>
+          <w:szCs w:val="28"/>
+        </w:rPr>
+      </w:pPr>
+      <w:r>
+        <w:rPr>
+          <w:rFonts w:ascii="Times New Roman" w:hAnsi="Times New Roman" w:cs="Times New Roman"/>
+          <w:sz w:val="28"/>
+          <w:szCs w:val="28"/>
+        </w:rPr>
+        <w:t xml:space="preserve">Histórico de revisão </w:t>
+      </w:r>
+    </w:p>
+    <w:tbl>
+      <w:tblPr>
+        <w:tblStyle w:val="Tabelacomgrade"/>
+        <w:tblW w:w="8642" w:type="dxa"/>
+        <w:tblLook w:val="04A0" w:firstRow="1" w:lastRow="0" w:firstColumn="1" w:lastColumn="0" w:noHBand="0" w:noVBand="1"/>
+      </w:tblPr>
+      <w:tblGrid>
+        <w:gridCol w:w="2123"/>
+        <w:gridCol w:w="896"/>
+        <w:gridCol w:w="2363"/>
+        <w:gridCol w:w="3260"/>
+      </w:tblGrid>
+      <w:tr>
+        <w:tc>
+          <w:tcPr>
+            <w:tcW w:w="2123" w:type="dxa"/>
+          </w:tcPr>
+          <w:p>
+            <w:pPr>
+              <w:rPr>
+                <w:rFonts w:ascii="Times New Roman" w:hAnsi="Times New Roman" w:cs="Times New Roman"/>
+                <w:sz w:val="24"/>
+                <w:szCs w:val="24"/>
+              </w:rPr>
+            </w:pPr>
+            <w:r>
+              <w:rPr>
+                <w:rFonts w:ascii="Times New Roman" w:hAnsi="Times New Roman" w:cs="Times New Roman"/>
+                <w:sz w:val="24"/>
+                <w:szCs w:val="24"/>
+              </w:rPr>
+              <w:t xml:space="preserve">Data </w:t>
+            </w:r>
+          </w:p>
+        </w:tc>
+        <w:tc>
+          <w:tcPr>
+            <w:tcW w:w="896" w:type="dxa"/>
+          </w:tcPr>
+          <w:p>
+            <w:pPr>
+              <w:rPr>
+                <w:rFonts w:ascii="Times New Roman" w:hAnsi="Times New Roman" w:cs="Times New Roman"/>
+                <w:sz w:val="24"/>
+                <w:szCs w:val="24"/>
+              </w:rPr>
+            </w:pPr>
+            <w:r>
+              <w:rPr>
+                <w:rFonts w:ascii="Times New Roman" w:hAnsi="Times New Roman" w:cs="Times New Roman"/>
+                <w:sz w:val="24"/>
+                <w:szCs w:val="24"/>
+              </w:rPr>
+              <w:t xml:space="preserve">Versão </w:t>
+            </w:r>
+          </w:p>
+        </w:tc>
+        <w:tc>
+          <w:tcPr>
+            <w:tcW w:w="2363" w:type="dxa"/>
+          </w:tcPr>
+          <w:p>
+            <w:pPr>
+              <w:rPr>
+                <w:rFonts w:ascii="Times New Roman" w:hAnsi="Times New Roman" w:cs="Times New Roman"/>
+                <w:sz w:val="24"/>
+                <w:szCs w:val="24"/>
+              </w:rPr>
+            </w:pPr>
+            <w:r>
+              <w:rPr>
+                <w:rFonts w:ascii="Times New Roman" w:hAnsi="Times New Roman" w:cs="Times New Roman"/>
+                <w:sz w:val="24"/>
+                <w:szCs w:val="24"/>
+              </w:rPr>
+              <w:t>Autor</w:t>
+            </w:r>
+          </w:p>
+        </w:tc>
+        <w:tc>
+          <w:tcPr>
+            <w:tcW w:w="3260" w:type="dxa"/>
+          </w:tcPr>
+          <w:p>
+            <w:pPr>
+              <w:rPr>
+                <w:rFonts w:ascii="Times New Roman" w:hAnsi="Times New Roman" w:cs="Times New Roman"/>
+                <w:sz w:val="28"/>
+                <w:szCs w:val="28"/>
+              </w:rPr>
+            </w:pPr>
+            <w:r>
+              <w:rPr>
+                <w:rFonts w:ascii="Times New Roman" w:hAnsi="Times New Roman" w:cs="Times New Roman"/>
+                <w:sz w:val="28"/>
+                <w:szCs w:val="28"/>
+              </w:rPr>
+              <w:t>Descrição</w:t>
+            </w:r>
+          </w:p>
+        </w:tc>
+      </w:tr>
+      <w:tr>
+        <w:tc>
+          <w:tcPr>
+            <w:tcW w:w="2123" w:type="dxa"/>
+          </w:tcPr>
+          <w:p>
+            <w:pPr>
+              <w:rPr>
+                <w:rFonts w:ascii="Times New Roman" w:hAnsi="Times New Roman" w:cs="Times New Roman"/>
+                <w:sz w:val="24"/>
+                <w:szCs w:val="24"/>
+              </w:rPr>
+            </w:pPr>
+            <w:r>
+              <w:rPr>
+                <w:rFonts w:ascii="Times New Roman" w:hAnsi="Times New Roman" w:cs="Times New Roman"/>
+                <w:sz w:val="24"/>
+                <w:szCs w:val="24"/>
+              </w:rPr>
+              <w:t>11/05/2016</w:t>
+            </w:r>
+          </w:p>
+        </w:tc>
+        <w:tc>
+          <w:tcPr>
+            <w:tcW w:w="896" w:type="dxa"/>
+          </w:tcPr>
+          <w:p>
+            <w:pPr>
+              <w:rPr>
+                <w:rFonts w:ascii="Times New Roman" w:hAnsi="Times New Roman" w:cs="Times New Roman"/>
+                <w:sz w:val="24"/>
+                <w:szCs w:val="24"/>
+              </w:rPr>
+            </w:pPr>
+            <w:r>
+              <w:rPr>
+                <w:rFonts w:ascii="Times New Roman" w:hAnsi="Times New Roman" w:cs="Times New Roman"/>
+                <w:sz w:val="24"/>
+                <w:szCs w:val="24"/>
+              </w:rPr>
+              <w:t>0.2</w:t>
+            </w:r>
+          </w:p>
+        </w:tc>
+        <w:tc>
+          <w:tcPr>
+            <w:tcW w:w="2363" w:type="dxa"/>
+          </w:tcPr>
+          <w:p>
+            <w:pPr>
+              <w:rPr>
+                <w:rFonts w:ascii="Times New Roman" w:hAnsi="Times New Roman" w:cs="Times New Roman"/>
+                <w:sz w:val="24"/>
+                <w:szCs w:val="24"/>
+              </w:rPr>
+            </w:pPr>
+            <w:r>
+              <w:rPr>
+                <w:rFonts w:ascii="Times New Roman" w:hAnsi="Times New Roman" w:cs="Times New Roman"/>
+                <w:sz w:val="24"/>
+                <w:szCs w:val="24"/>
+              </w:rPr>
+              <w:t>Lorena Zambaldi</w:t>
+            </w:r>
+          </w:p>
+        </w:tc>
+        <w:tc>
+          <w:tcPr>
+            <w:tcW w:w="3260" w:type="dxa"/>
+          </w:tcPr>
+          <w:p>
+            <w:pPr>
+              <w:rPr>
+                <w:rFonts w:ascii="Times New Roman" w:hAnsi="Times New Roman" w:cs="Times New Roman"/>
+                <w:sz w:val="24"/>
+                <w:szCs w:val="24"/>
+              </w:rPr>
+            </w:pPr>
+            <w:r>
+              <w:rPr>
+                <w:rFonts w:ascii="Times New Roman" w:hAnsi="Times New Roman" w:cs="Times New Roman"/>
+                <w:sz w:val="24"/>
+                <w:szCs w:val="24"/>
+              </w:rPr>
+              <w:t xml:space="preserve">Acréscimo de um requisito </w:t>
+            </w:r>
+          </w:p>
+        </w:tc>
+      </w:tr>
+    </w:tbl>
+    <w:p>
+      <w:pPr>
+        <w:rPr>
+          <w:rFonts w:ascii="Times New Roman" w:hAnsi="Times New Roman" w:cs="Times New Roman"/>
+          <w:sz w:val="28"/>
+          <w:szCs w:val="28"/>
+        </w:rPr>
+      </w:pPr>
+    </w:p>
+    <w:p>
+      <w:pPr>
+        <w:rPr>
+          <w:rFonts w:ascii="Times New Roman" w:hAnsi="Times New Roman" w:cs="Times New Roman"/>
+          <w:sz w:val="26"/>
+          <w:szCs w:val="26"/>
+        </w:rPr>
+      </w:pPr>
+      <w:bookmarkStart w:id="0" w:name="_GoBack"/>
+      <w:bookmarkEnd w:id="0"/>
+      <w:r>
+        <w:rPr>
+          <w:rFonts w:ascii="Times New Roman" w:hAnsi="Times New Roman" w:cs="Times New Roman"/>
+          <w:sz w:val="26"/>
+          <w:szCs w:val="26"/>
+        </w:rPr>
+        <w:t>Ide</w:t>
+      </w:r>
+      <w:r>
+        <w:rPr>
+          <w:rFonts w:ascii="Times New Roman" w:hAnsi="Times New Roman" w:cs="Times New Roman"/>
+          <w:sz w:val="26"/>
+          <w:szCs w:val="26"/>
+        </w:rPr>
+        <w:t xml:space="preserve">ntificador – </w:t>
+      </w:r>
+      <w:r>
+        <w:rPr>
+          <w:rFonts w:ascii="Times New Roman" w:hAnsi="Times New Roman" w:cs="Times New Roman"/>
+          <w:sz w:val="26"/>
+          <w:szCs w:val="26"/>
+        </w:rPr>
+        <w:t>R1</w:t>
+      </w:r>
+    </w:p>
+    <w:p>
+      <w:pPr>
+        <w:jc w:val="both"/>
+        <w:rPr>
+          <w:rFonts w:ascii="Times New Roman" w:hAnsi="Times New Roman" w:cs="Times New Roman"/>
+          <w:sz w:val="24"/>
+          <w:szCs w:val="24"/>
+        </w:rPr>
+      </w:pPr>
+      <w:r>
+        <w:rPr>
+          <w:rFonts w:ascii="Times New Roman" w:hAnsi="Times New Roman" w:cs="Times New Roman"/>
+          <w:sz w:val="26"/>
+          <w:szCs w:val="26"/>
+        </w:rPr>
+        <w:t>Nome</w:t>
+      </w:r>
+      <w:r>
+        <w:rPr>
+          <w:rFonts w:ascii="Times New Roman" w:hAnsi="Times New Roman" w:cs="Times New Roman"/>
+          <w:sz w:val="26"/>
+          <w:szCs w:val="26"/>
+        </w:rPr>
+        <w:t xml:space="preserve">- </w:t>
+      </w:r>
+      <w:r>
+        <w:rPr>
+          <w:rFonts w:ascii="Times New Roman" w:hAnsi="Times New Roman" w:cs="Times New Roman"/>
+          <w:sz w:val="24"/>
+          <w:szCs w:val="24"/>
+        </w:rPr>
+        <w:t>Nome do aluno</w:t>
+      </w:r>
+    </w:p>
+    <w:p>
+      <w:pPr>
+        <w:jc w:val="both"/>
+        <w:rPr>
+          <w:rFonts w:ascii="Times New Roman" w:hAnsi="Times New Roman" w:cs="Times New Roman"/>
+          <w:sz w:val="24"/>
+          <w:szCs w:val="24"/>
+        </w:rPr>
+      </w:pPr>
+      <w:r>
+        <w:rPr>
+          <w:rFonts w:ascii="Times New Roman" w:hAnsi="Times New Roman" w:cs="Times New Roman"/>
+          <w:sz w:val="26"/>
+          <w:szCs w:val="26"/>
+        </w:rPr>
+        <w:t xml:space="preserve">Descrição </w:t>
+      </w:r>
+      <w:r>
+        <w:rPr>
+          <w:rFonts w:ascii="Times New Roman" w:hAnsi="Times New Roman" w:cs="Times New Roman"/>
+          <w:sz w:val="26"/>
+          <w:szCs w:val="26"/>
+        </w:rPr>
+        <w:t>–</w:t>
+      </w:r>
+      <w:r>
+        <w:rPr>
+          <w:rFonts w:ascii="Times New Roman" w:hAnsi="Times New Roman" w:cs="Times New Roman"/>
+          <w:sz w:val="26"/>
+          <w:szCs w:val="26"/>
+        </w:rPr>
+        <w:t xml:space="preserve"> </w:t>
+      </w:r>
+      <w:r>
+        <w:rPr>
+          <w:rFonts w:ascii="Times New Roman" w:hAnsi="Times New Roman" w:cs="Times New Roman"/>
+          <w:sz w:val="24"/>
+          <w:szCs w:val="24"/>
+        </w:rPr>
+        <w:t xml:space="preserve">O </w:t>
+      </w:r>
+      <w:r>
+        <w:rPr>
+          <w:rFonts w:ascii="Times New Roman" w:hAnsi="Times New Roman" w:cs="Times New Roman"/>
+          <w:sz w:val="24"/>
+          <w:szCs w:val="24"/>
+        </w:rPr>
+        <w:t xml:space="preserve">usuário </w:t>
+      </w:r>
+      <w:r>
+        <w:rPr>
+          <w:rFonts w:ascii="Times New Roman" w:hAnsi="Times New Roman" w:cs="Times New Roman"/>
+          <w:sz w:val="24"/>
+          <w:szCs w:val="24"/>
+        </w:rPr>
+        <w:t>deve</w:t>
+      </w:r>
+      <w:r>
+        <w:rPr>
+          <w:rFonts w:ascii="Times New Roman" w:hAnsi="Times New Roman" w:cs="Times New Roman"/>
+          <w:sz w:val="24"/>
+          <w:szCs w:val="24"/>
+        </w:rPr>
+        <w:t xml:space="preserve"> digitar o nome do aluno.</w:t>
+      </w:r>
+    </w:p>
+    <w:p>
+      <w:pPr>
+        <w:rPr>
+          <w:rFonts w:ascii="Times New Roman" w:hAnsi="Times New Roman" w:cs="Times New Roman"/>
+          <w:sz w:val="26"/>
+          <w:szCs w:val="26"/>
+        </w:rPr>
+      </w:pPr>
+      <w:r>
+        <w:rPr>
+          <w:rFonts w:ascii="Times New Roman" w:hAnsi="Times New Roman" w:cs="Times New Roman"/>
+          <w:sz w:val="26"/>
+          <w:szCs w:val="26"/>
+        </w:rPr>
+        <w:t xml:space="preserve">Categorização de Kano </w:t>
+      </w:r>
+      <w:r>
+        <w:rPr>
+          <w:rFonts w:ascii="Times New Roman" w:hAnsi="Times New Roman" w:cs="Times New Roman"/>
+          <w:sz w:val="26"/>
+          <w:szCs w:val="26"/>
+        </w:rPr>
+        <w:t>- Inconscientes</w:t>
+      </w:r>
+    </w:p>
+    <w:p>
+      <w:pPr>
+        <w:rPr>
+          <w:rFonts w:ascii="Times New Roman" w:hAnsi="Times New Roman" w:cs="Times New Roman"/>
+          <w:sz w:val="26"/>
+          <w:szCs w:val="26"/>
+        </w:rPr>
+      </w:pPr>
+      <w:r>
+        <w:rPr>
+          <w:rFonts w:ascii="Times New Roman" w:hAnsi="Times New Roman" w:cs="Times New Roman"/>
+          <w:sz w:val="26"/>
+          <w:szCs w:val="26"/>
+        </w:rPr>
+        <w:t>Responsabilidade</w:t>
+      </w:r>
+      <w:r>
+        <w:rPr>
+          <w:rFonts w:ascii="Times New Roman" w:hAnsi="Times New Roman" w:cs="Times New Roman"/>
+          <w:sz w:val="26"/>
+          <w:szCs w:val="26"/>
+        </w:rPr>
+        <w:t xml:space="preserve"> – Lorena Zambaldi</w:t>
+      </w:r>
+    </w:p>
+    <w:p>
+      <w:pPr>
+        <w:rPr>
+          <w:rFonts w:ascii="Times New Roman" w:hAnsi="Times New Roman" w:cs="Times New Roman"/>
+          <w:sz w:val="26"/>
+          <w:szCs w:val="26"/>
+        </w:rPr>
+      </w:pPr>
+      <w:r>
+        <w:rPr>
+          <w:rFonts w:ascii="Times New Roman" w:hAnsi="Times New Roman" w:cs="Times New Roman"/>
+          <w:sz w:val="26"/>
+          <w:szCs w:val="26"/>
+        </w:rPr>
+        <w:t xml:space="preserve">Fonte </w:t>
+      </w:r>
+      <w:r>
+        <w:rPr>
+          <w:rFonts w:ascii="Times New Roman" w:hAnsi="Times New Roman" w:cs="Times New Roman"/>
+          <w:sz w:val="26"/>
+          <w:szCs w:val="26"/>
+        </w:rPr>
+        <w:t>– Juliana Moniz</w:t>
+      </w:r>
+    </w:p>
+    <w:p>
+      <w:pPr>
+        <w:rPr>
+          <w:rFonts w:ascii="Times New Roman" w:hAnsi="Times New Roman" w:cs="Times New Roman"/>
+          <w:sz w:val="26"/>
+          <w:szCs w:val="26"/>
+        </w:rPr>
+      </w:pPr>
+      <w:r>
+        <w:rPr>
+          <w:rFonts w:ascii="Times New Roman" w:hAnsi="Times New Roman" w:cs="Times New Roman"/>
+          <w:sz w:val="26"/>
+          <w:szCs w:val="26"/>
+        </w:rPr>
+        <w:t xml:space="preserve">Autor </w:t>
+      </w:r>
+      <w:r>
+        <w:rPr>
+          <w:rFonts w:ascii="Times New Roman" w:hAnsi="Times New Roman" w:cs="Times New Roman"/>
+          <w:sz w:val="26"/>
+          <w:szCs w:val="26"/>
+        </w:rPr>
+        <w:t>– Lorena Zambaldi</w:t>
       </w:r>
     </w:p>
     <w:p>
@@ -58,7 +520,7 @@
           <w:sz w:val="26"/>
           <w:szCs w:val="26"/>
         </w:rPr>
-        <w:t>R1</w:t>
+        <w:t>R2</w:t>
       </w:r>
     </w:p>
     <w:p>
@@ -104,7 +566,6 @@
           <w:szCs w:val="24"/>
         </w:rPr>
       </w:pPr>
-      <w:bookmarkStart w:id="0" w:name="_GoBack"/>
       <w:r>
         <w:rPr>
           <w:rFonts w:ascii="Times New Roman" w:hAnsi="Times New Roman" w:cs="Times New Roman"/>
@@ -154,7 +615,6 @@
         <w:t>deve escolher qual é a média que ele deseja.</w:t>
       </w:r>
     </w:p>
-    <w:bookmarkEnd w:id="0"/>
     <w:p>
       <w:pPr>
         <w:rPr>
@@ -286,7 +746,7 @@
           <w:sz w:val="26"/>
           <w:szCs w:val="26"/>
         </w:rPr>
-        <w:t>R2</w:t>
+        <w:t>R3</w:t>
       </w:r>
     </w:p>
     <w:p>
@@ -403,15 +863,7 @@
           <w:sz w:val="26"/>
           <w:szCs w:val="26"/>
         </w:rPr>
-        <w:t xml:space="preserve">- </w:t>
-      </w:r>
-      <w:r>
-        <w:rPr>
-          <w:rFonts w:ascii="Times New Roman" w:hAnsi="Times New Roman" w:cs="Times New Roman"/>
-          <w:sz w:val="26"/>
-          <w:szCs w:val="26"/>
-        </w:rPr>
-        <w:t>Consciente</w:t>
+        <w:t>- Consciente</w:t>
       </w:r>
     </w:p>
     <w:p>
@@ -520,7 +972,7 @@
           <w:sz w:val="26"/>
           <w:szCs w:val="26"/>
         </w:rPr>
-        <w:t>R3</w:t>
+        <w:t>R4</w:t>
       </w:r>
     </w:p>
     <w:p>
@@ -721,509 +1173,501 @@
           <w:sz w:val="26"/>
           <w:szCs w:val="26"/>
         </w:rPr>
+        <w:t xml:space="preserve">Identificador – </w:t>
+      </w:r>
+      <w:r>
+        <w:rPr>
+          <w:rFonts w:ascii="Times New Roman" w:hAnsi="Times New Roman" w:cs="Times New Roman"/>
+          <w:sz w:val="26"/>
+          <w:szCs w:val="26"/>
+        </w:rPr>
+        <w:t>R5</w:t>
+      </w:r>
+    </w:p>
+    <w:p>
+      <w:pPr>
+        <w:rPr>
+          <w:rFonts w:ascii="Times New Roman" w:hAnsi="Times New Roman" w:cs="Times New Roman"/>
+          <w:sz w:val="24"/>
+          <w:szCs w:val="24"/>
+        </w:rPr>
+      </w:pPr>
+      <w:r>
+        <w:rPr>
+          <w:rFonts w:ascii="Times New Roman" w:hAnsi="Times New Roman" w:cs="Times New Roman"/>
+          <w:sz w:val="26"/>
+          <w:szCs w:val="26"/>
+        </w:rPr>
+        <w:t>Nome</w:t>
+      </w:r>
+      <w:r>
+        <w:rPr>
+          <w:rFonts w:ascii="Times New Roman" w:hAnsi="Times New Roman" w:cs="Times New Roman"/>
+          <w:sz w:val="26"/>
+          <w:szCs w:val="26"/>
+        </w:rPr>
+        <w:t xml:space="preserve"> –</w:t>
+      </w:r>
+      <w:r>
+        <w:rPr>
+          <w:rFonts w:ascii="Times New Roman" w:hAnsi="Times New Roman" w:cs="Times New Roman"/>
+          <w:sz w:val="24"/>
+          <w:szCs w:val="24"/>
+        </w:rPr>
+        <w:t xml:space="preserve"> </w:t>
+      </w:r>
+      <w:r>
+        <w:rPr>
+          <w:rFonts w:ascii="Times New Roman" w:hAnsi="Times New Roman" w:cs="Times New Roman"/>
+          <w:sz w:val="24"/>
+          <w:szCs w:val="24"/>
+        </w:rPr>
+        <w:t>Mostrar resultado</w:t>
+      </w:r>
+    </w:p>
+    <w:p>
+      <w:pPr>
+        <w:jc w:val="both"/>
+        <w:rPr>
+          <w:rFonts w:ascii="Times New Roman" w:hAnsi="Times New Roman" w:cs="Times New Roman"/>
+          <w:sz w:val="24"/>
+          <w:szCs w:val="24"/>
+        </w:rPr>
+      </w:pPr>
+      <w:r>
+        <w:rPr>
+          <w:rFonts w:ascii="Times New Roman" w:hAnsi="Times New Roman" w:cs="Times New Roman"/>
+          <w:sz w:val="26"/>
+          <w:szCs w:val="26"/>
+        </w:rPr>
+        <w:t xml:space="preserve">Descrição - </w:t>
+      </w:r>
+      <w:r>
+        <w:rPr>
+          <w:rFonts w:ascii="Times New Roman" w:hAnsi="Times New Roman" w:cs="Times New Roman"/>
+          <w:sz w:val="24"/>
+          <w:szCs w:val="24"/>
+        </w:rPr>
+        <w:t>Imprimir o resultado da media escolhida na tela</w:t>
+      </w:r>
+    </w:p>
+    <w:p>
+      <w:pPr>
+        <w:rPr>
+          <w:rFonts w:ascii="Times New Roman" w:hAnsi="Times New Roman" w:cs="Times New Roman"/>
+          <w:sz w:val="26"/>
+          <w:szCs w:val="26"/>
+        </w:rPr>
+      </w:pPr>
+      <w:r>
+        <w:rPr>
+          <w:rFonts w:ascii="Times New Roman" w:hAnsi="Times New Roman" w:cs="Times New Roman"/>
+          <w:sz w:val="26"/>
+          <w:szCs w:val="26"/>
+        </w:rPr>
+        <w:t xml:space="preserve">Categorização de Kano </w:t>
+      </w:r>
+      <w:r>
+        <w:rPr>
+          <w:rFonts w:ascii="Times New Roman" w:hAnsi="Times New Roman" w:cs="Times New Roman"/>
+          <w:sz w:val="26"/>
+          <w:szCs w:val="26"/>
+        </w:rPr>
+        <w:t xml:space="preserve">– Subconsciente </w:t>
+      </w:r>
+    </w:p>
+    <w:p>
+      <w:pPr>
+        <w:rPr>
+          <w:rFonts w:ascii="Times New Roman" w:hAnsi="Times New Roman" w:cs="Times New Roman"/>
+          <w:sz w:val="26"/>
+          <w:szCs w:val="26"/>
+        </w:rPr>
+      </w:pPr>
+      <w:r>
+        <w:rPr>
+          <w:rFonts w:ascii="Times New Roman" w:hAnsi="Times New Roman" w:cs="Times New Roman"/>
+          <w:sz w:val="26"/>
+          <w:szCs w:val="26"/>
+        </w:rPr>
+        <w:t>Responsabilidade</w:t>
+      </w:r>
+      <w:r>
+        <w:rPr>
+          <w:rFonts w:ascii="Times New Roman" w:hAnsi="Times New Roman" w:cs="Times New Roman"/>
+          <w:sz w:val="26"/>
+          <w:szCs w:val="26"/>
+        </w:rPr>
+        <w:t xml:space="preserve"> – Lorena Zambaldi</w:t>
+      </w:r>
+    </w:p>
+    <w:p>
+      <w:pPr>
+        <w:rPr>
+          <w:rFonts w:ascii="Times New Roman" w:hAnsi="Times New Roman" w:cs="Times New Roman"/>
+          <w:sz w:val="26"/>
+          <w:szCs w:val="26"/>
+        </w:rPr>
+      </w:pPr>
+      <w:r>
+        <w:rPr>
+          <w:rFonts w:ascii="Times New Roman" w:hAnsi="Times New Roman" w:cs="Times New Roman"/>
+          <w:sz w:val="26"/>
+          <w:szCs w:val="26"/>
+        </w:rPr>
+        <w:t xml:space="preserve">Fonte </w:t>
+      </w:r>
+      <w:r>
+        <w:rPr>
+          <w:rFonts w:ascii="Times New Roman" w:hAnsi="Times New Roman" w:cs="Times New Roman"/>
+          <w:sz w:val="26"/>
+          <w:szCs w:val="26"/>
+        </w:rPr>
+        <w:t>– Juliana Moniz</w:t>
+      </w:r>
+    </w:p>
+    <w:p>
+      <w:pPr>
+        <w:rPr>
+          <w:rFonts w:ascii="Times New Roman" w:hAnsi="Times New Roman" w:cs="Times New Roman"/>
+          <w:sz w:val="26"/>
+          <w:szCs w:val="26"/>
+        </w:rPr>
+      </w:pPr>
+      <w:r>
+        <w:rPr>
+          <w:rFonts w:ascii="Times New Roman" w:hAnsi="Times New Roman" w:cs="Times New Roman"/>
+          <w:sz w:val="26"/>
+          <w:szCs w:val="26"/>
+        </w:rPr>
+        <w:t xml:space="preserve">Autor </w:t>
+      </w:r>
+      <w:r>
+        <w:rPr>
+          <w:rFonts w:ascii="Times New Roman" w:hAnsi="Times New Roman" w:cs="Times New Roman"/>
+          <w:sz w:val="26"/>
+          <w:szCs w:val="26"/>
+        </w:rPr>
+        <w:t>– Lorena Zambaldi</w:t>
+      </w:r>
+    </w:p>
+    <w:p>
+      <w:pPr>
+        <w:jc w:val="both"/>
+        <w:rPr>
+          <w:rFonts w:ascii="Times New Roman" w:hAnsi="Times New Roman" w:cs="Times New Roman"/>
+          <w:sz w:val="24"/>
+          <w:szCs w:val="24"/>
+        </w:rPr>
+      </w:pPr>
+    </w:p>
+    <w:p>
+      <w:pPr>
+        <w:rPr>
+          <w:rFonts w:ascii="Times New Roman" w:hAnsi="Times New Roman" w:cs="Times New Roman"/>
+          <w:sz w:val="26"/>
+          <w:szCs w:val="26"/>
+        </w:rPr>
+      </w:pPr>
+      <w:r>
+        <w:rPr>
+          <w:rFonts w:ascii="Times New Roman" w:hAnsi="Times New Roman" w:cs="Times New Roman"/>
+          <w:sz w:val="26"/>
+          <w:szCs w:val="26"/>
+        </w:rPr>
+        <w:t xml:space="preserve">Identificador – </w:t>
+      </w:r>
+      <w:r>
+        <w:rPr>
+          <w:rFonts w:ascii="Times New Roman" w:hAnsi="Times New Roman" w:cs="Times New Roman"/>
+          <w:sz w:val="26"/>
+          <w:szCs w:val="26"/>
+        </w:rPr>
+        <w:t>R6</w:t>
+      </w:r>
+    </w:p>
+    <w:p>
+      <w:pPr>
+        <w:rPr>
+          <w:rFonts w:ascii="Times New Roman" w:hAnsi="Times New Roman" w:cs="Times New Roman"/>
+          <w:sz w:val="24"/>
+          <w:szCs w:val="24"/>
+        </w:rPr>
+      </w:pPr>
+      <w:r>
+        <w:rPr>
+          <w:rFonts w:ascii="Times New Roman" w:hAnsi="Times New Roman" w:cs="Times New Roman"/>
+          <w:sz w:val="26"/>
+          <w:szCs w:val="26"/>
+        </w:rPr>
+        <w:t>Nome</w:t>
+      </w:r>
+      <w:r>
+        <w:rPr>
+          <w:rFonts w:ascii="Times New Roman" w:hAnsi="Times New Roman" w:cs="Times New Roman"/>
+          <w:sz w:val="26"/>
+          <w:szCs w:val="26"/>
+        </w:rPr>
+        <w:t xml:space="preserve"> –</w:t>
+      </w:r>
+      <w:r>
+        <w:rPr>
+          <w:rFonts w:ascii="Times New Roman" w:hAnsi="Times New Roman" w:cs="Times New Roman"/>
+          <w:sz w:val="24"/>
+          <w:szCs w:val="24"/>
+        </w:rPr>
+        <w:t xml:space="preserve"> </w:t>
+      </w:r>
+      <w:r>
+        <w:rPr>
+          <w:rFonts w:ascii="Times New Roman" w:hAnsi="Times New Roman" w:cs="Times New Roman"/>
+          <w:sz w:val="24"/>
+          <w:szCs w:val="24"/>
+        </w:rPr>
+        <w:t>Informação sobre a situação do usuário</w:t>
+      </w:r>
+    </w:p>
+    <w:p>
+      <w:pPr>
+        <w:jc w:val="both"/>
+        <w:rPr>
+          <w:rFonts w:ascii="Times New Roman" w:hAnsi="Times New Roman" w:cs="Times New Roman"/>
+          <w:sz w:val="24"/>
+          <w:szCs w:val="24"/>
+        </w:rPr>
+      </w:pPr>
+      <w:r>
+        <w:rPr>
+          <w:rFonts w:ascii="Times New Roman" w:hAnsi="Times New Roman" w:cs="Times New Roman"/>
+          <w:sz w:val="26"/>
+          <w:szCs w:val="26"/>
+        </w:rPr>
+        <w:t xml:space="preserve">Descrição - </w:t>
+      </w:r>
+      <w:r>
+        <w:rPr>
+          <w:rFonts w:ascii="Times New Roman" w:hAnsi="Times New Roman" w:cs="Times New Roman"/>
+          <w:sz w:val="24"/>
+          <w:szCs w:val="24"/>
+        </w:rPr>
+        <w:t>O sistema deve informar se o usuário foi aprovado ou reprovado.</w:t>
+      </w:r>
+    </w:p>
+    <w:p>
+      <w:pPr>
+        <w:rPr>
+          <w:rFonts w:ascii="Times New Roman" w:hAnsi="Times New Roman" w:cs="Times New Roman"/>
+          <w:sz w:val="26"/>
+          <w:szCs w:val="26"/>
+        </w:rPr>
+      </w:pPr>
+      <w:r>
+        <w:rPr>
+          <w:rFonts w:ascii="Times New Roman" w:hAnsi="Times New Roman" w:cs="Times New Roman"/>
+          <w:sz w:val="26"/>
+          <w:szCs w:val="26"/>
+        </w:rPr>
+        <w:t xml:space="preserve">Categorização de Kano </w:t>
+      </w:r>
+      <w:r>
+        <w:rPr>
+          <w:rFonts w:ascii="Times New Roman" w:hAnsi="Times New Roman" w:cs="Times New Roman"/>
+          <w:sz w:val="26"/>
+          <w:szCs w:val="26"/>
+        </w:rPr>
+        <w:t xml:space="preserve">– </w:t>
+      </w:r>
+      <w:r>
+        <w:rPr>
+          <w:rFonts w:ascii="Times New Roman" w:hAnsi="Times New Roman" w:cs="Times New Roman"/>
+          <w:sz w:val="26"/>
+          <w:szCs w:val="26"/>
+        </w:rPr>
+        <w:t xml:space="preserve">Consciente </w:t>
+      </w:r>
+    </w:p>
+    <w:p>
+      <w:pPr>
+        <w:rPr>
+          <w:rFonts w:ascii="Times New Roman" w:hAnsi="Times New Roman" w:cs="Times New Roman"/>
+          <w:sz w:val="26"/>
+          <w:szCs w:val="26"/>
+        </w:rPr>
+      </w:pPr>
+      <w:r>
+        <w:rPr>
+          <w:rFonts w:ascii="Times New Roman" w:hAnsi="Times New Roman" w:cs="Times New Roman"/>
+          <w:sz w:val="26"/>
+          <w:szCs w:val="26"/>
+        </w:rPr>
+        <w:t>Responsabilidade</w:t>
+      </w:r>
+      <w:r>
+        <w:rPr>
+          <w:rFonts w:ascii="Times New Roman" w:hAnsi="Times New Roman" w:cs="Times New Roman"/>
+          <w:sz w:val="26"/>
+          <w:szCs w:val="26"/>
+        </w:rPr>
+        <w:t xml:space="preserve"> – Lorena Zambaldi</w:t>
+      </w:r>
+    </w:p>
+    <w:p>
+      <w:pPr>
+        <w:rPr>
+          <w:rFonts w:ascii="Times New Roman" w:hAnsi="Times New Roman" w:cs="Times New Roman"/>
+          <w:sz w:val="26"/>
+          <w:szCs w:val="26"/>
+        </w:rPr>
+      </w:pPr>
+      <w:r>
+        <w:rPr>
+          <w:rFonts w:ascii="Times New Roman" w:hAnsi="Times New Roman" w:cs="Times New Roman"/>
+          <w:sz w:val="26"/>
+          <w:szCs w:val="26"/>
+        </w:rPr>
+        <w:t xml:space="preserve">Fonte </w:t>
+      </w:r>
+      <w:r>
+        <w:rPr>
+          <w:rFonts w:ascii="Times New Roman" w:hAnsi="Times New Roman" w:cs="Times New Roman"/>
+          <w:sz w:val="26"/>
+          <w:szCs w:val="26"/>
+        </w:rPr>
+        <w:t>– Juliana Moniz</w:t>
+      </w:r>
+    </w:p>
+    <w:p>
+      <w:pPr>
+        <w:rPr>
+          <w:rFonts w:ascii="Times New Roman" w:hAnsi="Times New Roman" w:cs="Times New Roman"/>
+          <w:sz w:val="26"/>
+          <w:szCs w:val="26"/>
+        </w:rPr>
+      </w:pPr>
+      <w:r>
+        <w:rPr>
+          <w:rFonts w:ascii="Times New Roman" w:hAnsi="Times New Roman" w:cs="Times New Roman"/>
+          <w:sz w:val="26"/>
+          <w:szCs w:val="26"/>
+        </w:rPr>
+        <w:t xml:space="preserve">Autor </w:t>
+      </w:r>
+      <w:r>
+        <w:rPr>
+          <w:rFonts w:ascii="Times New Roman" w:hAnsi="Times New Roman" w:cs="Times New Roman"/>
+          <w:sz w:val="26"/>
+          <w:szCs w:val="26"/>
+        </w:rPr>
+        <w:t>– Lorena Zambaldi</w:t>
+      </w:r>
+    </w:p>
+    <w:p>
+      <w:pPr>
+        <w:rPr>
+          <w:rFonts w:ascii="Times New Roman" w:hAnsi="Times New Roman" w:cs="Times New Roman"/>
+          <w:sz w:val="26"/>
+          <w:szCs w:val="26"/>
+        </w:rPr>
+      </w:pPr>
+    </w:p>
+    <w:p>
+      <w:pPr>
+        <w:rPr>
+          <w:rFonts w:ascii="Times New Roman" w:hAnsi="Times New Roman" w:cs="Times New Roman"/>
+          <w:sz w:val="26"/>
+          <w:szCs w:val="26"/>
+        </w:rPr>
+      </w:pPr>
+      <w:r>
+        <w:rPr>
+          <w:rFonts w:ascii="Times New Roman" w:hAnsi="Times New Roman" w:cs="Times New Roman"/>
+          <w:sz w:val="26"/>
+          <w:szCs w:val="26"/>
+        </w:rPr>
+        <w:t xml:space="preserve">Identificador – </w:t>
+      </w:r>
+      <w:r>
+        <w:rPr>
+          <w:rFonts w:ascii="Times New Roman" w:hAnsi="Times New Roman" w:cs="Times New Roman"/>
+          <w:sz w:val="26"/>
+          <w:szCs w:val="26"/>
+        </w:rPr>
+        <w:t>R7</w:t>
+      </w:r>
+    </w:p>
+    <w:p>
+      <w:pPr>
+        <w:rPr>
+          <w:rFonts w:ascii="Times New Roman" w:hAnsi="Times New Roman" w:cs="Times New Roman"/>
+          <w:sz w:val="24"/>
+          <w:szCs w:val="24"/>
+        </w:rPr>
+      </w:pPr>
+      <w:r>
+        <w:rPr>
+          <w:rFonts w:ascii="Times New Roman" w:hAnsi="Times New Roman" w:cs="Times New Roman"/>
+          <w:sz w:val="26"/>
+          <w:szCs w:val="26"/>
+        </w:rPr>
+        <w:t>Nome</w:t>
+      </w:r>
+      <w:r>
+        <w:rPr>
+          <w:rFonts w:ascii="Times New Roman" w:hAnsi="Times New Roman" w:cs="Times New Roman"/>
+          <w:sz w:val="26"/>
+          <w:szCs w:val="26"/>
+        </w:rPr>
+        <w:t xml:space="preserve"> </w:t>
+      </w:r>
+      <w:r>
+        <w:rPr>
+          <w:rFonts w:ascii="Times New Roman" w:hAnsi="Times New Roman" w:cs="Times New Roman"/>
+          <w:sz w:val="26"/>
+          <w:szCs w:val="26"/>
+        </w:rPr>
+        <w:t>–</w:t>
+      </w:r>
+      <w:r>
+        <w:rPr>
+          <w:rFonts w:ascii="Times New Roman" w:hAnsi="Times New Roman" w:cs="Times New Roman"/>
+          <w:sz w:val="24"/>
+          <w:szCs w:val="24"/>
+        </w:rPr>
+        <w:t xml:space="preserve"> </w:t>
+      </w:r>
+      <w:r>
+        <w:rPr>
+          <w:rFonts w:ascii="Times New Roman" w:hAnsi="Times New Roman" w:cs="Times New Roman"/>
+          <w:sz w:val="24"/>
+          <w:szCs w:val="24"/>
+        </w:rPr>
+        <w:t>Status</w:t>
+      </w:r>
+      <w:r>
+        <w:rPr>
+          <w:rFonts w:ascii="Times New Roman" w:hAnsi="Times New Roman" w:cs="Times New Roman"/>
+          <w:sz w:val="24"/>
+          <w:szCs w:val="24"/>
+        </w:rPr>
+        <w:t xml:space="preserve"> de reprovação</w:t>
+      </w:r>
+    </w:p>
+    <w:p>
+      <w:pPr>
+        <w:jc w:val="both"/>
+        <w:rPr>
+          <w:rFonts w:ascii="Times New Roman" w:hAnsi="Times New Roman" w:cs="Times New Roman"/>
+          <w:sz w:val="24"/>
+          <w:szCs w:val="24"/>
+        </w:rPr>
+      </w:pPr>
+      <w:r>
+        <w:rPr>
+          <w:rFonts w:ascii="Times New Roman" w:hAnsi="Times New Roman" w:cs="Times New Roman"/>
+          <w:sz w:val="26"/>
+          <w:szCs w:val="26"/>
+        </w:rPr>
         <w:lastRenderedPageBreak/>
-        <w:t xml:space="preserve">Identificador – </w:t>
-      </w:r>
-      <w:r>
-        <w:rPr>
-          <w:rFonts w:ascii="Times New Roman" w:hAnsi="Times New Roman" w:cs="Times New Roman"/>
-          <w:sz w:val="26"/>
-          <w:szCs w:val="26"/>
-        </w:rPr>
-        <w:t>R4</w:t>
-      </w:r>
-    </w:p>
-    <w:p>
-      <w:pPr>
-        <w:rPr>
-          <w:rFonts w:ascii="Times New Roman" w:hAnsi="Times New Roman" w:cs="Times New Roman"/>
-          <w:sz w:val="24"/>
-          <w:szCs w:val="24"/>
-        </w:rPr>
-      </w:pPr>
-      <w:r>
-        <w:rPr>
-          <w:rFonts w:ascii="Times New Roman" w:hAnsi="Times New Roman" w:cs="Times New Roman"/>
-          <w:sz w:val="26"/>
-          <w:szCs w:val="26"/>
-        </w:rPr>
-        <w:t>Nome</w:t>
-      </w:r>
-      <w:r>
-        <w:rPr>
-          <w:rFonts w:ascii="Times New Roman" w:hAnsi="Times New Roman" w:cs="Times New Roman"/>
-          <w:sz w:val="26"/>
-          <w:szCs w:val="26"/>
-        </w:rPr>
-        <w:t xml:space="preserve"> –</w:t>
-      </w:r>
-      <w:r>
-        <w:rPr>
-          <w:rFonts w:ascii="Times New Roman" w:hAnsi="Times New Roman" w:cs="Times New Roman"/>
-          <w:sz w:val="24"/>
-          <w:szCs w:val="24"/>
-        </w:rPr>
-        <w:t xml:space="preserve"> </w:t>
-      </w:r>
-      <w:r>
-        <w:rPr>
-          <w:rFonts w:ascii="Times New Roman" w:hAnsi="Times New Roman" w:cs="Times New Roman"/>
-          <w:sz w:val="24"/>
-          <w:szCs w:val="24"/>
-        </w:rPr>
-        <w:t>Mostrar resultado</w:t>
-      </w:r>
-    </w:p>
-    <w:p>
-      <w:pPr>
-        <w:jc w:val="both"/>
-        <w:rPr>
-          <w:rFonts w:ascii="Times New Roman" w:hAnsi="Times New Roman" w:cs="Times New Roman"/>
-          <w:sz w:val="24"/>
-          <w:szCs w:val="24"/>
-        </w:rPr>
-      </w:pPr>
-      <w:r>
-        <w:rPr>
-          <w:rFonts w:ascii="Times New Roman" w:hAnsi="Times New Roman" w:cs="Times New Roman"/>
-          <w:sz w:val="26"/>
-          <w:szCs w:val="26"/>
-        </w:rPr>
-        <w:t xml:space="preserve">Descrição - </w:t>
-      </w:r>
-      <w:r>
-        <w:rPr>
-          <w:rFonts w:ascii="Times New Roman" w:hAnsi="Times New Roman" w:cs="Times New Roman"/>
-          <w:sz w:val="24"/>
-          <w:szCs w:val="24"/>
-        </w:rPr>
-        <w:t>Imprimir o resultado da media escolhida na tela</w:t>
-      </w:r>
-    </w:p>
-    <w:p>
-      <w:pPr>
-        <w:rPr>
-          <w:rFonts w:ascii="Times New Roman" w:hAnsi="Times New Roman" w:cs="Times New Roman"/>
-          <w:sz w:val="26"/>
-          <w:szCs w:val="26"/>
-        </w:rPr>
-      </w:pPr>
-      <w:r>
-        <w:rPr>
-          <w:rFonts w:ascii="Times New Roman" w:hAnsi="Times New Roman" w:cs="Times New Roman"/>
-          <w:sz w:val="26"/>
-          <w:szCs w:val="26"/>
-        </w:rPr>
-        <w:t xml:space="preserve">Categorização de Kano </w:t>
-      </w:r>
-      <w:r>
-        <w:rPr>
-          <w:rFonts w:ascii="Times New Roman" w:hAnsi="Times New Roman" w:cs="Times New Roman"/>
-          <w:sz w:val="26"/>
-          <w:szCs w:val="26"/>
-        </w:rPr>
-        <w:t xml:space="preserve">– Subconsciente </w:t>
-      </w:r>
-    </w:p>
-    <w:p>
-      <w:pPr>
-        <w:rPr>
-          <w:rFonts w:ascii="Times New Roman" w:hAnsi="Times New Roman" w:cs="Times New Roman"/>
-          <w:sz w:val="26"/>
-          <w:szCs w:val="26"/>
-        </w:rPr>
-      </w:pPr>
-      <w:r>
-        <w:rPr>
-          <w:rFonts w:ascii="Times New Roman" w:hAnsi="Times New Roman" w:cs="Times New Roman"/>
-          <w:sz w:val="26"/>
-          <w:szCs w:val="26"/>
-        </w:rPr>
-        <w:t>Responsabilidade</w:t>
-      </w:r>
-      <w:r>
-        <w:rPr>
-          <w:rFonts w:ascii="Times New Roman" w:hAnsi="Times New Roman" w:cs="Times New Roman"/>
-          <w:sz w:val="26"/>
-          <w:szCs w:val="26"/>
-        </w:rPr>
-        <w:t xml:space="preserve"> – Lorena Zambaldi</w:t>
-      </w:r>
-    </w:p>
-    <w:p>
-      <w:pPr>
-        <w:rPr>
-          <w:rFonts w:ascii="Times New Roman" w:hAnsi="Times New Roman" w:cs="Times New Roman"/>
-          <w:sz w:val="26"/>
-          <w:szCs w:val="26"/>
-        </w:rPr>
-      </w:pPr>
-      <w:r>
-        <w:rPr>
-          <w:rFonts w:ascii="Times New Roman" w:hAnsi="Times New Roman" w:cs="Times New Roman"/>
-          <w:sz w:val="26"/>
-          <w:szCs w:val="26"/>
-        </w:rPr>
-        <w:t xml:space="preserve">Fonte </w:t>
-      </w:r>
-      <w:r>
-        <w:rPr>
-          <w:rFonts w:ascii="Times New Roman" w:hAnsi="Times New Roman" w:cs="Times New Roman"/>
-          <w:sz w:val="26"/>
-          <w:szCs w:val="26"/>
-        </w:rPr>
-        <w:t>– Juliana Moniz</w:t>
-      </w:r>
-    </w:p>
-    <w:p>
-      <w:pPr>
-        <w:rPr>
-          <w:rFonts w:ascii="Times New Roman" w:hAnsi="Times New Roman" w:cs="Times New Roman"/>
-          <w:sz w:val="26"/>
-          <w:szCs w:val="26"/>
-        </w:rPr>
-      </w:pPr>
-      <w:r>
-        <w:rPr>
-          <w:rFonts w:ascii="Times New Roman" w:hAnsi="Times New Roman" w:cs="Times New Roman"/>
-          <w:sz w:val="26"/>
-          <w:szCs w:val="26"/>
-        </w:rPr>
-        <w:t xml:space="preserve">Autor </w:t>
-      </w:r>
-      <w:r>
-        <w:rPr>
-          <w:rFonts w:ascii="Times New Roman" w:hAnsi="Times New Roman" w:cs="Times New Roman"/>
-          <w:sz w:val="26"/>
-          <w:szCs w:val="26"/>
-        </w:rPr>
-        <w:t>– Lorena Zambaldi</w:t>
-      </w:r>
-    </w:p>
-    <w:p>
-      <w:pPr>
-        <w:jc w:val="both"/>
-        <w:rPr>
-          <w:rFonts w:ascii="Times New Roman" w:hAnsi="Times New Roman" w:cs="Times New Roman"/>
-          <w:sz w:val="24"/>
-          <w:szCs w:val="24"/>
-        </w:rPr>
-      </w:pPr>
-    </w:p>
-    <w:p>
-      <w:pPr>
-        <w:rPr>
-          <w:rFonts w:ascii="Times New Roman" w:hAnsi="Times New Roman" w:cs="Times New Roman"/>
-          <w:sz w:val="26"/>
-          <w:szCs w:val="26"/>
-        </w:rPr>
-      </w:pPr>
-      <w:r>
-        <w:rPr>
-          <w:rFonts w:ascii="Times New Roman" w:hAnsi="Times New Roman" w:cs="Times New Roman"/>
-          <w:sz w:val="26"/>
-          <w:szCs w:val="26"/>
-        </w:rPr>
-        <w:t xml:space="preserve">Identificador – </w:t>
-      </w:r>
-      <w:r>
-        <w:rPr>
-          <w:rFonts w:ascii="Times New Roman" w:hAnsi="Times New Roman" w:cs="Times New Roman"/>
-          <w:sz w:val="26"/>
-          <w:szCs w:val="26"/>
-        </w:rPr>
-        <w:t>R5</w:t>
-      </w:r>
-    </w:p>
-    <w:p>
-      <w:pPr>
-        <w:rPr>
-          <w:rFonts w:ascii="Times New Roman" w:hAnsi="Times New Roman" w:cs="Times New Roman"/>
-          <w:sz w:val="24"/>
-          <w:szCs w:val="24"/>
-        </w:rPr>
-      </w:pPr>
-      <w:r>
-        <w:rPr>
-          <w:rFonts w:ascii="Times New Roman" w:hAnsi="Times New Roman" w:cs="Times New Roman"/>
-          <w:sz w:val="26"/>
-          <w:szCs w:val="26"/>
-        </w:rPr>
-        <w:t>Nome</w:t>
-      </w:r>
-      <w:r>
-        <w:rPr>
-          <w:rFonts w:ascii="Times New Roman" w:hAnsi="Times New Roman" w:cs="Times New Roman"/>
-          <w:sz w:val="26"/>
-          <w:szCs w:val="26"/>
-        </w:rPr>
-        <w:t xml:space="preserve"> –</w:t>
-      </w:r>
-      <w:r>
-        <w:rPr>
-          <w:rFonts w:ascii="Times New Roman" w:hAnsi="Times New Roman" w:cs="Times New Roman"/>
-          <w:sz w:val="24"/>
-          <w:szCs w:val="24"/>
-        </w:rPr>
-        <w:t xml:space="preserve"> </w:t>
-      </w:r>
-      <w:r>
-        <w:rPr>
-          <w:rFonts w:ascii="Times New Roman" w:hAnsi="Times New Roman" w:cs="Times New Roman"/>
-          <w:sz w:val="24"/>
-          <w:szCs w:val="24"/>
-        </w:rPr>
-        <w:t>Informação sobre a situação do usuário</w:t>
-      </w:r>
-    </w:p>
-    <w:p>
-      <w:pPr>
-        <w:jc w:val="both"/>
-        <w:rPr>
-          <w:rFonts w:ascii="Times New Roman" w:hAnsi="Times New Roman" w:cs="Times New Roman"/>
-          <w:sz w:val="24"/>
-          <w:szCs w:val="24"/>
-        </w:rPr>
-      </w:pPr>
-      <w:r>
-        <w:rPr>
-          <w:rFonts w:ascii="Times New Roman" w:hAnsi="Times New Roman" w:cs="Times New Roman"/>
-          <w:sz w:val="26"/>
-          <w:szCs w:val="26"/>
-        </w:rPr>
-        <w:t xml:space="preserve">Descrição - </w:t>
-      </w:r>
-      <w:r>
-        <w:rPr>
-          <w:rFonts w:ascii="Times New Roman" w:hAnsi="Times New Roman" w:cs="Times New Roman"/>
-          <w:sz w:val="24"/>
-          <w:szCs w:val="24"/>
-        </w:rPr>
-        <w:t>O sistema deve informar se o usuário foi aprovado ou reprovado.</w:t>
-      </w:r>
-    </w:p>
-    <w:p>
-      <w:pPr>
-        <w:rPr>
-          <w:rFonts w:ascii="Times New Roman" w:hAnsi="Times New Roman" w:cs="Times New Roman"/>
-          <w:sz w:val="26"/>
-          <w:szCs w:val="26"/>
-        </w:rPr>
-      </w:pPr>
-      <w:r>
-        <w:rPr>
-          <w:rFonts w:ascii="Times New Roman" w:hAnsi="Times New Roman" w:cs="Times New Roman"/>
-          <w:sz w:val="26"/>
-          <w:szCs w:val="26"/>
-        </w:rPr>
-        <w:t xml:space="preserve">Categorização de Kano </w:t>
-      </w:r>
-      <w:r>
-        <w:rPr>
-          <w:rFonts w:ascii="Times New Roman" w:hAnsi="Times New Roman" w:cs="Times New Roman"/>
-          <w:sz w:val="26"/>
-          <w:szCs w:val="26"/>
-        </w:rPr>
-        <w:t>–</w:t>
-      </w:r>
-      <w:r>
-        <w:rPr>
-          <w:rFonts w:ascii="Times New Roman" w:hAnsi="Times New Roman" w:cs="Times New Roman"/>
-          <w:sz w:val="26"/>
-          <w:szCs w:val="26"/>
-        </w:rPr>
-        <w:t xml:space="preserve"> </w:t>
-      </w:r>
-      <w:r>
-        <w:rPr>
-          <w:rFonts w:ascii="Times New Roman" w:hAnsi="Times New Roman" w:cs="Times New Roman"/>
-          <w:sz w:val="26"/>
-          <w:szCs w:val="26"/>
-        </w:rPr>
-        <w:t xml:space="preserve">Consciente </w:t>
-      </w:r>
-    </w:p>
-    <w:p>
-      <w:pPr>
-        <w:rPr>
-          <w:rFonts w:ascii="Times New Roman" w:hAnsi="Times New Roman" w:cs="Times New Roman"/>
-          <w:sz w:val="26"/>
-          <w:szCs w:val="26"/>
-        </w:rPr>
-      </w:pPr>
-      <w:r>
-        <w:rPr>
-          <w:rFonts w:ascii="Times New Roman" w:hAnsi="Times New Roman" w:cs="Times New Roman"/>
-          <w:sz w:val="26"/>
-          <w:szCs w:val="26"/>
-        </w:rPr>
-        <w:t>Responsabilidade</w:t>
-      </w:r>
-      <w:r>
-        <w:rPr>
-          <w:rFonts w:ascii="Times New Roman" w:hAnsi="Times New Roman" w:cs="Times New Roman"/>
-          <w:sz w:val="26"/>
-          <w:szCs w:val="26"/>
-        </w:rPr>
-        <w:t xml:space="preserve"> – Lorena Zambaldi</w:t>
-      </w:r>
-    </w:p>
-    <w:p>
-      <w:pPr>
-        <w:rPr>
-          <w:rFonts w:ascii="Times New Roman" w:hAnsi="Times New Roman" w:cs="Times New Roman"/>
-          <w:sz w:val="26"/>
-          <w:szCs w:val="26"/>
-        </w:rPr>
-      </w:pPr>
-      <w:r>
-        <w:rPr>
-          <w:rFonts w:ascii="Times New Roman" w:hAnsi="Times New Roman" w:cs="Times New Roman"/>
-          <w:sz w:val="26"/>
-          <w:szCs w:val="26"/>
-        </w:rPr>
-        <w:t xml:space="preserve">Fonte </w:t>
-      </w:r>
-      <w:r>
-        <w:rPr>
-          <w:rFonts w:ascii="Times New Roman" w:hAnsi="Times New Roman" w:cs="Times New Roman"/>
-          <w:sz w:val="26"/>
-          <w:szCs w:val="26"/>
-        </w:rPr>
-        <w:t>– Juliana Moniz</w:t>
-      </w:r>
-    </w:p>
-    <w:p>
-      <w:pPr>
-        <w:rPr>
-          <w:rFonts w:ascii="Times New Roman" w:hAnsi="Times New Roman" w:cs="Times New Roman"/>
-          <w:sz w:val="26"/>
-          <w:szCs w:val="26"/>
-        </w:rPr>
-      </w:pPr>
-      <w:r>
-        <w:rPr>
-          <w:rFonts w:ascii="Times New Roman" w:hAnsi="Times New Roman" w:cs="Times New Roman"/>
-          <w:sz w:val="26"/>
-          <w:szCs w:val="26"/>
-        </w:rPr>
-        <w:t xml:space="preserve">Autor </w:t>
-      </w:r>
-      <w:r>
-        <w:rPr>
-          <w:rFonts w:ascii="Times New Roman" w:hAnsi="Times New Roman" w:cs="Times New Roman"/>
-          <w:sz w:val="26"/>
-          <w:szCs w:val="26"/>
-        </w:rPr>
-        <w:t>– Lorena Zambaldi</w:t>
-      </w:r>
-    </w:p>
-    <w:p>
-      <w:pPr>
-        <w:rPr>
-          <w:rFonts w:ascii="Times New Roman" w:hAnsi="Times New Roman" w:cs="Times New Roman"/>
-          <w:sz w:val="26"/>
-          <w:szCs w:val="26"/>
-        </w:rPr>
-      </w:pPr>
-    </w:p>
-    <w:p>
-      <w:pPr>
-        <w:rPr>
-          <w:rFonts w:ascii="Times New Roman" w:hAnsi="Times New Roman" w:cs="Times New Roman"/>
-          <w:sz w:val="26"/>
-          <w:szCs w:val="26"/>
-        </w:rPr>
-      </w:pPr>
-      <w:r>
-        <w:rPr>
-          <w:rFonts w:ascii="Times New Roman" w:hAnsi="Times New Roman" w:cs="Times New Roman"/>
-          <w:sz w:val="26"/>
-          <w:szCs w:val="26"/>
-        </w:rPr>
-        <w:t xml:space="preserve">Identificador – </w:t>
-      </w:r>
-      <w:r>
-        <w:rPr>
-          <w:rFonts w:ascii="Times New Roman" w:hAnsi="Times New Roman" w:cs="Times New Roman"/>
-          <w:sz w:val="26"/>
-          <w:szCs w:val="26"/>
-        </w:rPr>
-        <w:t>R6</w:t>
-      </w:r>
-    </w:p>
-    <w:p>
-      <w:pPr>
-        <w:rPr>
-          <w:rFonts w:ascii="Times New Roman" w:hAnsi="Times New Roman" w:cs="Times New Roman"/>
-          <w:sz w:val="24"/>
-          <w:szCs w:val="24"/>
-        </w:rPr>
-      </w:pPr>
-      <w:r>
-        <w:rPr>
-          <w:rFonts w:ascii="Times New Roman" w:hAnsi="Times New Roman" w:cs="Times New Roman"/>
-          <w:sz w:val="26"/>
-          <w:szCs w:val="26"/>
-        </w:rPr>
-        <w:t>Nome</w:t>
-      </w:r>
-      <w:r>
-        <w:rPr>
-          <w:rFonts w:ascii="Times New Roman" w:hAnsi="Times New Roman" w:cs="Times New Roman"/>
-          <w:sz w:val="26"/>
-          <w:szCs w:val="26"/>
-        </w:rPr>
-        <w:t xml:space="preserve"> </w:t>
-      </w:r>
-      <w:r>
-        <w:rPr>
-          <w:rFonts w:ascii="Times New Roman" w:hAnsi="Times New Roman" w:cs="Times New Roman"/>
-          <w:sz w:val="26"/>
-          <w:szCs w:val="26"/>
-        </w:rPr>
-        <w:t>–</w:t>
-      </w:r>
-      <w:r>
-        <w:rPr>
-          <w:rFonts w:ascii="Times New Roman" w:hAnsi="Times New Roman" w:cs="Times New Roman"/>
-          <w:sz w:val="24"/>
-          <w:szCs w:val="24"/>
-        </w:rPr>
-        <w:t xml:space="preserve"> </w:t>
-      </w:r>
-      <w:r>
-        <w:rPr>
-          <w:rFonts w:ascii="Times New Roman" w:hAnsi="Times New Roman" w:cs="Times New Roman"/>
-          <w:sz w:val="24"/>
-          <w:szCs w:val="24"/>
-        </w:rPr>
-        <w:t>Status</w:t>
-      </w:r>
-      <w:r>
-        <w:rPr>
-          <w:rFonts w:ascii="Times New Roman" w:hAnsi="Times New Roman" w:cs="Times New Roman"/>
-          <w:sz w:val="24"/>
-          <w:szCs w:val="24"/>
-        </w:rPr>
-        <w:t xml:space="preserve"> de reprovação</w:t>
-      </w:r>
-    </w:p>
-    <w:p>
-      <w:pPr>
-        <w:jc w:val="both"/>
-        <w:rPr>
-          <w:rFonts w:ascii="Times New Roman" w:hAnsi="Times New Roman" w:cs="Times New Roman"/>
-          <w:sz w:val="24"/>
-          <w:szCs w:val="24"/>
-        </w:rPr>
-      </w:pPr>
-      <w:r>
-        <w:rPr>
-          <w:rFonts w:ascii="Times New Roman" w:hAnsi="Times New Roman" w:cs="Times New Roman"/>
-          <w:sz w:val="26"/>
-          <w:szCs w:val="26"/>
-        </w:rPr>
         <w:t xml:space="preserve">Descrição - </w:t>
       </w:r>
       <w:r>
@@ -1892,6 +2336,32 @@
       <w:contextualSpacing/>
     </w:pPr>
   </w:style>
+  <w:style w:type="table" w:styleId="Tabelacomgrade">
+    <w:name w:val="Table Grid"/>
+    <w:basedOn w:val="Tabelanormal"/>
+    <w:uiPriority w:val="39"/>
+    <w:rsid w:val="005C63CC"/>
+    <w:pPr>
+      <w:spacing w:after="0" w:line="240" w:lineRule="auto"/>
+    </w:pPr>
+    <w:tblPr>
+      <w:tblInd w:w="0" w:type="dxa"/>
+      <w:tblBorders>
+        <w:top w:val="single" w:sz="4" w:space="0" w:color="auto"/>
+        <w:left w:val="single" w:sz="4" w:space="0" w:color="auto"/>
+        <w:bottom w:val="single" w:sz="4" w:space="0" w:color="auto"/>
+        <w:right w:val="single" w:sz="4" w:space="0" w:color="auto"/>
+        <w:insideH w:val="single" w:sz="4" w:space="0" w:color="auto"/>
+        <w:insideV w:val="single" w:sz="4" w:space="0" w:color="auto"/>
+      </w:tblBorders>
+      <w:tblCellMar>
+        <w:top w:w="0" w:type="dxa"/>
+        <w:left w:w="108" w:type="dxa"/>
+        <w:bottom w:w="0" w:type="dxa"/>
+        <w:right w:w="108" w:type="dxa"/>
+      </w:tblCellMar>
+    </w:tblPr>
+  </w:style>
 </w:styles>
 </file>
 

</xml_diff>

<commit_message>
documento de especificação suplementar - versao 0.4
Acrescimo de um requsitio
</commit_message>
<xml_diff>
--- a/Documento de Especificação Suplementar (MEDIA).docx
+++ b/Documento de Especificação Suplementar (MEDIA).docx
@@ -311,7 +311,25 @@
           <w:sz w:val="28"/>
           <w:szCs w:val="28"/>
         </w:rPr>
-        <w:t xml:space="preserve">Documento de Especificação </w:t>
+        <w:t>Documento de Especificação</w:t>
+      </w:r>
+      <w:r>
+        <w:rPr>
+          <w:rFonts w:cs="Times New Roman"/>
+          <w:b/>
+          <w:sz w:val="28"/>
+          <w:szCs w:val="28"/>
+        </w:rPr>
+        <w:t xml:space="preserve"> Suplementar</w:t>
+      </w:r>
+      <w:r>
+        <w:rPr>
+          <w:rFonts w:cs="Times New Roman"/>
+          <w:b/>
+          <w:sz w:val="28"/>
+          <w:szCs w:val="28"/>
+        </w:rPr>
+        <w:t xml:space="preserve"> </w:t>
       </w:r>
     </w:p>
     <w:p>
@@ -886,6 +904,95 @@
           </w:p>
         </w:tc>
       </w:tr>
+      <w:tr>
+        <w:tc>
+          <w:tcPr>
+            <w:tcW w:w="2123" w:type="dxa"/>
+          </w:tcPr>
+          <w:p>
+            <w:pPr>
+              <w:rPr>
+                <w:rFonts w:cs="Times New Roman"/>
+                <w:szCs w:val="24"/>
+              </w:rPr>
+            </w:pPr>
+            <w:r>
+              <w:rPr>
+                <w:rFonts w:cs="Times New Roman"/>
+                <w:szCs w:val="24"/>
+              </w:rPr>
+              <w:t>20/05/2016</w:t>
+            </w:r>
+          </w:p>
+        </w:tc>
+        <w:tc>
+          <w:tcPr>
+            <w:tcW w:w="896" w:type="dxa"/>
+          </w:tcPr>
+          <w:p>
+            <w:pPr>
+              <w:rPr>
+                <w:rFonts w:cs="Times New Roman"/>
+                <w:szCs w:val="24"/>
+              </w:rPr>
+            </w:pPr>
+            <w:r>
+              <w:rPr>
+                <w:rFonts w:cs="Times New Roman"/>
+                <w:szCs w:val="24"/>
+              </w:rPr>
+              <w:t>0.4</w:t>
+            </w:r>
+          </w:p>
+        </w:tc>
+        <w:tc>
+          <w:tcPr>
+            <w:tcW w:w="2363" w:type="dxa"/>
+          </w:tcPr>
+          <w:p>
+            <w:pPr>
+              <w:rPr>
+                <w:rFonts w:cs="Times New Roman"/>
+                <w:szCs w:val="24"/>
+              </w:rPr>
+            </w:pPr>
+            <w:r>
+              <w:rPr>
+                <w:rFonts w:cs="Times New Roman"/>
+                <w:szCs w:val="24"/>
+              </w:rPr>
+              <w:t>Lorena Zambaldi</w:t>
+            </w:r>
+          </w:p>
+        </w:tc>
+        <w:tc>
+          <w:tcPr>
+            <w:tcW w:w="3260" w:type="dxa"/>
+          </w:tcPr>
+          <w:p>
+            <w:pPr>
+              <w:rPr>
+                <w:rFonts w:cs="Times New Roman"/>
+                <w:szCs w:val="24"/>
+              </w:rPr>
+            </w:pPr>
+            <w:r>
+              <w:rPr>
+                <w:rFonts w:cs="Times New Roman"/>
+                <w:szCs w:val="24"/>
+              </w:rPr>
+              <w:t>Atualização do nome de capa</w:t>
+            </w:r>
+            <w:r>
+              <w:rPr>
+                <w:rFonts w:cs="Times New Roman"/>
+                <w:szCs w:val="24"/>
+              </w:rPr>
+              <w:t xml:space="preserve"> e requisitos.</w:t>
+            </w:r>
+          </w:p>
+        </w:tc>
+      </w:tr>
     </w:tbl>
     <w:p>
       <w:pPr>
@@ -902,6 +1009,7 @@
           <w:rFonts w:cs="Times New Roman"/>
           <w:sz w:val="26"/>
           <w:szCs w:val="26"/>
+          <w:u w:val="single"/>
         </w:rPr>
       </w:pPr>
     </w:p>
@@ -1117,7 +1225,6 @@
         <w:pStyle w:val="Ttulo1"/>
       </w:pPr>
       <w:r>
-        <w:lastRenderedPageBreak/>
         <w:t>Ide</w:t>
       </w:r>
       <w:r>
@@ -1205,7 +1312,10 @@
         <w:t xml:space="preserve"> </w:t>
       </w:r>
       <w:r>
-        <w:t>- Inconscientes</w:t>
+        <w:t>- C</w:t>
+      </w:r>
+      <w:r>
+        <w:t>onscientes</w:t>
       </w:r>
     </w:p>
     <w:p>
@@ -1350,7 +1460,10 @@
         <w:t xml:space="preserve"> </w:t>
       </w:r>
       <w:r>
-        <w:t>- Inconscientes</w:t>
+        <w:t>- C</w:t>
+      </w:r>
+      <w:r>
+        <w:t>onscientes</w:t>
       </w:r>
     </w:p>
     <w:p>
@@ -1858,6 +1971,850 @@
         <w:rPr>
           <w:szCs w:val="24"/>
         </w:rPr>
+      </w:pPr>
+    </w:p>
+    <w:p>
+      <w:pPr>
+        <w:pStyle w:val="Ttulo1"/>
+      </w:pPr>
+      <w:r>
+        <w:t xml:space="preserve">Identificador – </w:t>
+      </w:r>
+      <w:r>
+        <w:t>R6</w:t>
+      </w:r>
+    </w:p>
+    <w:p>
+      <w:pPr>
+        <w:pStyle w:val="SemEspaamento"/>
+        <w:rPr>
+          <w:szCs w:val="24"/>
+        </w:rPr>
+      </w:pPr>
+      <w:r>
+        <w:rPr>
+          <w:b/>
+        </w:rPr>
+        <w:t>Nome</w:t>
+      </w:r>
+      <w:r>
+        <w:t xml:space="preserve"> –</w:t>
+      </w:r>
+      <w:r>
+        <w:rPr>
+          <w:szCs w:val="24"/>
+        </w:rPr>
+        <w:t xml:space="preserve"> </w:t>
+      </w:r>
+      <w:r>
+        <w:rPr>
+          <w:szCs w:val="24"/>
+        </w:rPr>
+        <w:t>Informação sobre a situação do usuário</w:t>
+      </w:r>
+    </w:p>
+    <w:p>
+      <w:pPr>
+        <w:pStyle w:val="SemEspaamento"/>
+        <w:rPr>
+          <w:szCs w:val="24"/>
+        </w:rPr>
+      </w:pPr>
+      <w:r>
+        <w:rPr>
+          <w:b/>
+        </w:rPr>
+        <w:t>Descrição</w:t>
+      </w:r>
+      <w:r>
+        <w:t xml:space="preserve"> - </w:t>
+      </w:r>
+      <w:r>
+        <w:rPr>
+          <w:szCs w:val="24"/>
+        </w:rPr>
+        <w:t>O sistema deve informar se o usuário foi aprovado ou reprovado.</w:t>
+      </w:r>
+    </w:p>
+    <w:p>
+      <w:pPr>
+        <w:pStyle w:val="SemEspaamento"/>
+      </w:pPr>
+      <w:r>
+        <w:rPr>
+          <w:b/>
+        </w:rPr>
+        <w:t>Categorização</w:t>
+      </w:r>
+      <w:r>
+        <w:t xml:space="preserve"> </w:t>
+      </w:r>
+      <w:r>
+        <w:rPr>
+          <w:b/>
+        </w:rPr>
+        <w:t>de</w:t>
+      </w:r>
+      <w:r>
+        <w:t xml:space="preserve"> </w:t>
+      </w:r>
+      <w:r>
+        <w:rPr>
+          <w:b/>
+        </w:rPr>
+        <w:t>Kano</w:t>
+      </w:r>
+      <w:r>
+        <w:t xml:space="preserve"> </w:t>
+      </w:r>
+      <w:r>
+        <w:t xml:space="preserve">– </w:t>
+      </w:r>
+      <w:r>
+        <w:t xml:space="preserve">Consciente </w:t>
+      </w:r>
+    </w:p>
+    <w:p>
+      <w:pPr>
+        <w:pStyle w:val="SemEspaamento"/>
+      </w:pPr>
+      <w:r>
+        <w:rPr>
+          <w:b/>
+        </w:rPr>
+        <w:t>Responsabilidade</w:t>
+      </w:r>
+      <w:r>
+        <w:t xml:space="preserve"> – Lorena Zambaldi</w:t>
+      </w:r>
+    </w:p>
+    <w:p>
+      <w:pPr>
+        <w:pStyle w:val="SemEspaamento"/>
+      </w:pPr>
+      <w:r>
+        <w:rPr>
+          <w:b/>
+        </w:rPr>
+        <w:t>Fonte</w:t>
+      </w:r>
+      <w:r>
+        <w:t xml:space="preserve"> </w:t>
+      </w:r>
+      <w:r>
+        <w:t>– Juliana Moniz</w:t>
+      </w:r>
+    </w:p>
+    <w:p>
+      <w:pPr>
+        <w:pStyle w:val="SemEspaamento"/>
+      </w:pPr>
+      <w:r>
+        <w:rPr>
+          <w:b/>
+        </w:rPr>
+        <w:t>Autor</w:t>
+      </w:r>
+      <w:r>
+        <w:t xml:space="preserve"> </w:t>
+      </w:r>
+      <w:r>
+        <w:t>– Lorena Zambaldi</w:t>
+      </w:r>
+    </w:p>
+    <w:p>
+      <w:pPr>
+        <w:pStyle w:val="SemEspaamento"/>
+      </w:pPr>
+    </w:p>
+    <w:p>
+      <w:pPr>
+        <w:pStyle w:val="Ttulo1"/>
+      </w:pPr>
+      <w:r>
+        <w:t xml:space="preserve">Identificador – </w:t>
+      </w:r>
+      <w:r>
+        <w:t>R7</w:t>
+      </w:r>
+    </w:p>
+    <w:p>
+      <w:pPr>
+        <w:pStyle w:val="SemEspaamento"/>
+        <w:rPr>
+          <w:szCs w:val="24"/>
+        </w:rPr>
+      </w:pPr>
+      <w:r>
+        <w:rPr>
+          <w:b/>
+        </w:rPr>
+        <w:t>Nome</w:t>
+      </w:r>
+      <w:r>
+        <w:t xml:space="preserve"> </w:t>
+      </w:r>
+      <w:r>
+        <w:t>–</w:t>
+      </w:r>
+      <w:r>
+        <w:rPr>
+          <w:szCs w:val="24"/>
+        </w:rPr>
+        <w:t xml:space="preserve"> </w:t>
+      </w:r>
+      <w:r>
+        <w:rPr>
+          <w:szCs w:val="24"/>
+        </w:rPr>
+        <w:t>Status</w:t>
+      </w:r>
+      <w:r>
+        <w:rPr>
+          <w:szCs w:val="24"/>
+        </w:rPr>
+        <w:t xml:space="preserve"> de exame</w:t>
+      </w:r>
+    </w:p>
+    <w:p>
+      <w:pPr>
+        <w:pStyle w:val="SemEspaamento"/>
+        <w:rPr>
+          <w:szCs w:val="24"/>
+        </w:rPr>
+      </w:pPr>
+      <w:r>
+        <w:rPr>
+          <w:b/>
+        </w:rPr>
+        <w:t>Descrição</w:t>
+      </w:r>
+      <w:r>
+        <w:t xml:space="preserve"> - </w:t>
+      </w:r>
+      <w:r>
+        <w:rPr>
+          <w:szCs w:val="24"/>
+        </w:rPr>
+        <w:t>As</w:t>
+      </w:r>
+      <w:r>
+        <w:rPr>
+          <w:szCs w:val="24"/>
+        </w:rPr>
+        <w:t>sim que o status de reprovação é</w:t>
+      </w:r>
+      <w:r>
+        <w:rPr>
+          <w:szCs w:val="24"/>
+        </w:rPr>
+        <w:t xml:space="preserve"> confirmado pelo sistema, ele deverá exibir na tela que o aluno está de exame.</w:t>
+      </w:r>
+    </w:p>
+    <w:p>
+      <w:pPr>
+        <w:pStyle w:val="SemEspaamento"/>
+      </w:pPr>
+      <w:r>
+        <w:rPr>
+          <w:b/>
+        </w:rPr>
+        <w:t>Categorização</w:t>
+      </w:r>
+      <w:r>
+        <w:t xml:space="preserve"> </w:t>
+      </w:r>
+      <w:r>
+        <w:rPr>
+          <w:b/>
+        </w:rPr>
+        <w:t>de</w:t>
+      </w:r>
+      <w:r>
+        <w:t xml:space="preserve"> </w:t>
+      </w:r>
+      <w:r>
+        <w:rPr>
+          <w:b/>
+        </w:rPr>
+        <w:t>Kano</w:t>
+      </w:r>
+      <w:r>
+        <w:t xml:space="preserve"> </w:t>
+      </w:r>
+      <w:r>
+        <w:t xml:space="preserve">– </w:t>
+      </w:r>
+      <w:r>
+        <w:t>Sub</w:t>
+      </w:r>
+      <w:r>
+        <w:t xml:space="preserve">conscientes </w:t>
+      </w:r>
+    </w:p>
+    <w:p>
+      <w:pPr>
+        <w:pStyle w:val="SemEspaamento"/>
+      </w:pPr>
+      <w:r>
+        <w:rPr>
+          <w:b/>
+        </w:rPr>
+        <w:t>Responsabilidade</w:t>
+      </w:r>
+      <w:r>
+        <w:t xml:space="preserve"> – </w:t>
+      </w:r>
+      <w:r>
+        <w:t>Lorena Zambaldi</w:t>
+      </w:r>
+    </w:p>
+    <w:p>
+      <w:pPr>
+        <w:pStyle w:val="SemEspaamento"/>
+      </w:pPr>
+      <w:r>
+        <w:rPr>
+          <w:b/>
+        </w:rPr>
+        <w:t>Fonte</w:t>
+      </w:r>
+      <w:r>
+        <w:t xml:space="preserve"> </w:t>
+      </w:r>
+      <w:r>
+        <w:t xml:space="preserve">– </w:t>
+      </w:r>
+      <w:r>
+        <w:t>Juliana Moniz</w:t>
+      </w:r>
+    </w:p>
+    <w:p>
+      <w:pPr>
+        <w:pStyle w:val="SemEspaamento"/>
+      </w:pPr>
+      <w:r>
+        <w:rPr>
+          <w:b/>
+        </w:rPr>
+        <w:t>Autor</w:t>
+      </w:r>
+      <w:r>
+        <w:t xml:space="preserve"> </w:t>
+      </w:r>
+      <w:r>
+        <w:t>–</w:t>
+      </w:r>
+      <w:r>
+        <w:t xml:space="preserve"> Lorena Zambaldi</w:t>
+      </w:r>
+    </w:p>
+    <w:p>
+      <w:pPr>
+        <w:pStyle w:val="SemEspaamento"/>
+      </w:pPr>
+    </w:p>
+    <w:p>
+      <w:pPr>
+        <w:pStyle w:val="Ttulo1"/>
+      </w:pPr>
+      <w:r>
+        <w:t xml:space="preserve">Identificador – </w:t>
+      </w:r>
+      <w:r>
+        <w:t>R8</w:t>
+      </w:r>
+    </w:p>
+    <w:p>
+      <w:pPr>
+        <w:pStyle w:val="SemEspaamento"/>
+        <w:tabs>
+          <w:tab w:val="left" w:pos="6645"/>
+        </w:tabs>
+        <w:rPr>
+          <w:szCs w:val="24"/>
+        </w:rPr>
+      </w:pPr>
+      <w:r>
+        <w:rPr>
+          <w:b/>
+        </w:rPr>
+        <w:t>Nome</w:t>
+      </w:r>
+      <w:r>
+        <w:t xml:space="preserve"> –</w:t>
+      </w:r>
+      <w:r>
+        <w:rPr>
+          <w:szCs w:val="24"/>
+        </w:rPr>
+        <w:t xml:space="preserve"> </w:t>
+      </w:r>
+      <w:r>
+        <w:rPr>
+          <w:szCs w:val="24"/>
+        </w:rPr>
+        <w:t>Indicação na interface</w:t>
+      </w:r>
+      <w:r>
+        <w:rPr>
+          <w:szCs w:val="24"/>
+        </w:rPr>
+        <w:tab/>
+      </w:r>
+    </w:p>
+    <w:p>
+      <w:pPr>
+        <w:pStyle w:val="SemEspaamento"/>
+        <w:rPr>
+          <w:szCs w:val="24"/>
+        </w:rPr>
+      </w:pPr>
+      <w:r>
+        <w:rPr>
+          <w:b/>
+        </w:rPr>
+        <w:t>Descrição</w:t>
+      </w:r>
+      <w:r>
+        <w:t xml:space="preserve"> - </w:t>
+      </w:r>
+      <w:r>
+        <w:rPr>
+          <w:szCs w:val="24"/>
+        </w:rPr>
+        <w:t xml:space="preserve">O sistema irá </w:t>
+      </w:r>
+      <w:r>
+        <w:t>expressar</w:t>
+      </w:r>
+      <w:r>
+        <w:t xml:space="preserve"> visualmente através das cores verde, amarela e vermelha, </w:t>
+      </w:r>
+      <w:r>
+        <w:t xml:space="preserve">respectivamente, se o aluno está </w:t>
+      </w:r>
+      <w:r>
+        <w:t>aprovado, para exame e reprovado.</w:t>
+      </w:r>
+    </w:p>
+    <w:p>
+      <w:pPr>
+        <w:pStyle w:val="SemEspaamento"/>
+      </w:pPr>
+      <w:r>
+        <w:rPr>
+          <w:b/>
+        </w:rPr>
+        <w:t>Categorização</w:t>
+      </w:r>
+      <w:r>
+        <w:t xml:space="preserve"> </w:t>
+      </w:r>
+      <w:r>
+        <w:rPr>
+          <w:b/>
+        </w:rPr>
+        <w:t>de</w:t>
+      </w:r>
+      <w:r>
+        <w:t xml:space="preserve"> </w:t>
+      </w:r>
+      <w:r>
+        <w:rPr>
+          <w:b/>
+        </w:rPr>
+        <w:t>Kano</w:t>
+      </w:r>
+      <w:r>
+        <w:t xml:space="preserve"> </w:t>
+      </w:r>
+      <w:r>
+        <w:t>– Inco</w:t>
+      </w:r>
+      <w:r>
+        <w:t xml:space="preserve">nsciente </w:t>
+      </w:r>
+    </w:p>
+    <w:p>
+      <w:pPr>
+        <w:pStyle w:val="SemEspaamento"/>
+      </w:pPr>
+      <w:r>
+        <w:rPr>
+          <w:b/>
+        </w:rPr>
+        <w:t>Responsabilidade</w:t>
+      </w:r>
+      <w:r>
+        <w:t xml:space="preserve"> – Lorena Zambaldi</w:t>
+      </w:r>
+    </w:p>
+    <w:p>
+      <w:pPr>
+        <w:pStyle w:val="SemEspaamento"/>
+      </w:pPr>
+      <w:r>
+        <w:rPr>
+          <w:b/>
+        </w:rPr>
+        <w:t>Fonte</w:t>
+      </w:r>
+      <w:r>
+        <w:t xml:space="preserve"> </w:t>
+      </w:r>
+      <w:r>
+        <w:t>– Juliana Moniz</w:t>
+      </w:r>
+      <w:bookmarkStart w:id="0" w:name="_GoBack"/>
+      <w:bookmarkEnd w:id="0"/>
+    </w:p>
+    <w:p>
+      <w:pPr>
+        <w:pStyle w:val="SemEspaamento"/>
+      </w:pPr>
+      <w:r>
+        <w:rPr>
+          <w:b/>
+        </w:rPr>
+        <w:t>Autor</w:t>
+      </w:r>
+      <w:r>
+        <w:t xml:space="preserve"> </w:t>
+      </w:r>
+      <w:r>
+        <w:t>– Lorena Zambaldi</w:t>
+      </w:r>
+    </w:p>
+    <w:p>
+      <w:pPr>
+        <w:pStyle w:val="SemEspaamento"/>
+      </w:pPr>
+    </w:p>
+    <w:p>
+      <w:pPr>
+        <w:pStyle w:val="Ttulo1"/>
+      </w:pPr>
+      <w:r>
+        <w:t xml:space="preserve">Identificador – </w:t>
+      </w:r>
+      <w:r>
+        <w:t>RQ1</w:t>
+      </w:r>
+    </w:p>
+    <w:p>
+      <w:pPr>
+        <w:pStyle w:val="SemEspaamento"/>
+        <w:rPr>
+          <w:szCs w:val="24"/>
+        </w:rPr>
+      </w:pPr>
+      <w:r>
+        <w:rPr>
+          <w:b/>
+        </w:rPr>
+        <w:t>Nome</w:t>
+      </w:r>
+      <w:r>
+        <w:t xml:space="preserve"> –</w:t>
+      </w:r>
+      <w:r>
+        <w:rPr>
+          <w:szCs w:val="24"/>
+        </w:rPr>
+        <w:t xml:space="preserve"> </w:t>
+      </w:r>
+      <w:r>
+        <w:rPr>
+          <w:szCs w:val="24"/>
+        </w:rPr>
+        <w:t>Linguagem de programação C</w:t>
+      </w:r>
+    </w:p>
+    <w:p>
+      <w:pPr>
+        <w:pStyle w:val="SemEspaamento"/>
+        <w:rPr>
+          <w:szCs w:val="24"/>
+        </w:rPr>
+      </w:pPr>
+      <w:r>
+        <w:rPr>
+          <w:b/>
+        </w:rPr>
+        <w:t>Descrição</w:t>
+      </w:r>
+      <w:r>
+        <w:t xml:space="preserve"> </w:t>
+      </w:r>
+      <w:r>
+        <w:t>–</w:t>
+      </w:r>
+      <w:r>
+        <w:t xml:space="preserve"> </w:t>
+      </w:r>
+      <w:r>
+        <w:rPr>
+          <w:szCs w:val="24"/>
+        </w:rPr>
+        <w:t>Todo o desenvolvimentos do programa deve ser feito na linguagem de programação C.</w:t>
+      </w:r>
+    </w:p>
+    <w:p>
+      <w:pPr>
+        <w:pStyle w:val="SemEspaamento"/>
+      </w:pPr>
+      <w:r>
+        <w:rPr>
+          <w:b/>
+        </w:rPr>
+        <w:t>Categorização</w:t>
+      </w:r>
+      <w:r>
+        <w:t xml:space="preserve"> </w:t>
+      </w:r>
+      <w:r>
+        <w:rPr>
+          <w:b/>
+        </w:rPr>
+        <w:t>de</w:t>
+      </w:r>
+      <w:r>
+        <w:t xml:space="preserve"> </w:t>
+      </w:r>
+      <w:r>
+        <w:rPr>
+          <w:b/>
+        </w:rPr>
+        <w:t>Kano</w:t>
+      </w:r>
+      <w:r>
+        <w:t xml:space="preserve"> </w:t>
+      </w:r>
+      <w:r>
+        <w:t xml:space="preserve">– Conscientes  </w:t>
+      </w:r>
+    </w:p>
+    <w:p>
+      <w:pPr>
+        <w:pStyle w:val="SemEspaamento"/>
+      </w:pPr>
+      <w:r>
+        <w:rPr>
+          <w:b/>
+        </w:rPr>
+        <w:t>Responsabilidade</w:t>
+      </w:r>
+      <w:r>
+        <w:t xml:space="preserve"> – Lorena Zambaldi</w:t>
+      </w:r>
+    </w:p>
+    <w:p>
+      <w:pPr>
+        <w:pStyle w:val="SemEspaamento"/>
+      </w:pPr>
+      <w:r>
+        <w:rPr>
+          <w:b/>
+        </w:rPr>
+        <w:t>Fonte</w:t>
+      </w:r>
+      <w:r>
+        <w:t xml:space="preserve"> </w:t>
+      </w:r>
+      <w:r>
+        <w:t>– Juliana Moniz</w:t>
+      </w:r>
+    </w:p>
+    <w:p>
+      <w:pPr>
+        <w:pStyle w:val="SemEspaamento"/>
+      </w:pPr>
+      <w:r>
+        <w:rPr>
+          <w:b/>
+        </w:rPr>
+        <w:t>Autor</w:t>
+      </w:r>
+      <w:r>
+        <w:t xml:space="preserve"> </w:t>
+      </w:r>
+      <w:r>
+        <w:t>– Lorena Zambaldi</w:t>
+      </w:r>
+    </w:p>
+    <w:p>
+      <w:pPr>
+        <w:pStyle w:val="SemEspaamento"/>
+      </w:pPr>
+    </w:p>
+    <w:p>
+      <w:pPr>
+        <w:pStyle w:val="Ttulo1"/>
+      </w:pPr>
+      <w:r>
+        <w:t xml:space="preserve">Identificador – </w:t>
+      </w:r>
+      <w:r>
+        <w:t>RQ2</w:t>
+      </w:r>
+    </w:p>
+    <w:p>
+      <w:pPr>
+        <w:pStyle w:val="SemEspaamento"/>
+        <w:rPr>
+          <w:szCs w:val="24"/>
+        </w:rPr>
+      </w:pPr>
+      <w:r>
+        <w:rPr>
+          <w:b/>
+        </w:rPr>
+        <w:t>Nome</w:t>
+      </w:r>
+      <w:r>
+        <w:t xml:space="preserve"> –</w:t>
+      </w:r>
+      <w:r>
+        <w:rPr>
+          <w:szCs w:val="24"/>
+        </w:rPr>
+        <w:t xml:space="preserve"> </w:t>
+      </w:r>
+      <w:r>
+        <w:rPr>
+          <w:szCs w:val="24"/>
+        </w:rPr>
+        <w:t xml:space="preserve">Executar </w:t>
+      </w:r>
+      <w:r>
+        <w:rPr>
+          <w:szCs w:val="24"/>
+        </w:rPr>
+        <w:t>o programa</w:t>
+      </w:r>
+      <w:r>
+        <w:rPr>
+          <w:szCs w:val="24"/>
+        </w:rPr>
+        <w:t xml:space="preserve"> em Linux</w:t>
+      </w:r>
+    </w:p>
+    <w:p>
+      <w:pPr>
+        <w:pStyle w:val="SemEspaamento"/>
+        <w:rPr>
+          <w:szCs w:val="24"/>
+        </w:rPr>
+      </w:pPr>
+      <w:r>
+        <w:rPr>
+          <w:b/>
+        </w:rPr>
+        <w:t>Descrição</w:t>
+      </w:r>
+      <w:r>
+        <w:t xml:space="preserve"> </w:t>
+      </w:r>
+      <w:r>
+        <w:t>–</w:t>
+      </w:r>
+      <w:r>
+        <w:t xml:space="preserve"> </w:t>
+      </w:r>
+      <w:r>
+        <w:rPr>
+          <w:szCs w:val="24"/>
+        </w:rPr>
+        <w:t>O programa deve funcionar em plataforma Linux.</w:t>
+      </w:r>
+    </w:p>
+    <w:p>
+      <w:pPr>
+        <w:pStyle w:val="SemEspaamento"/>
+      </w:pPr>
+      <w:r>
+        <w:rPr>
+          <w:b/>
+        </w:rPr>
+        <w:t>Categorização</w:t>
+      </w:r>
+      <w:r>
+        <w:t xml:space="preserve"> </w:t>
+      </w:r>
+      <w:r>
+        <w:rPr>
+          <w:b/>
+        </w:rPr>
+        <w:t>de</w:t>
+      </w:r>
+      <w:r>
+        <w:t xml:space="preserve"> </w:t>
+      </w:r>
+      <w:r>
+        <w:rPr>
+          <w:b/>
+        </w:rPr>
+        <w:t>Kano</w:t>
+      </w:r>
+      <w:r>
+        <w:t xml:space="preserve"> </w:t>
+      </w:r>
+      <w:r>
+        <w:t xml:space="preserve">– Conscientes  </w:t>
+      </w:r>
+    </w:p>
+    <w:p>
+      <w:pPr>
+        <w:pStyle w:val="SemEspaamento"/>
+      </w:pPr>
+      <w:r>
+        <w:rPr>
+          <w:b/>
+        </w:rPr>
+        <w:t>Responsabilidade</w:t>
+      </w:r>
+      <w:r>
+        <w:t xml:space="preserve"> – Lorena Zambaldi</w:t>
+      </w:r>
+    </w:p>
+    <w:p>
+      <w:pPr>
+        <w:pStyle w:val="SemEspaamento"/>
+      </w:pPr>
+      <w:r>
+        <w:rPr>
+          <w:b/>
+        </w:rPr>
+        <w:t>Fonte</w:t>
+      </w:r>
+      <w:r>
+        <w:t xml:space="preserve"> </w:t>
+      </w:r>
+      <w:r>
+        <w:t>– Juliana Moniz</w:t>
+      </w:r>
+    </w:p>
+    <w:p>
+      <w:pPr>
+        <w:pStyle w:val="SemEspaamento"/>
+      </w:pPr>
+      <w:r>
+        <w:rPr>
+          <w:b/>
+        </w:rPr>
+        <w:t>Autor</w:t>
+      </w:r>
+      <w:r>
+        <w:t xml:space="preserve"> </w:t>
+      </w:r>
+      <w:r>
+        <w:t>– Lorena Zambaldi</w:t>
+      </w:r>
+    </w:p>
+    <w:p>
+      <w:pPr>
+        <w:pStyle w:val="SemEspaamento"/>
       </w:pPr>
     </w:p>
     <w:p>
@@ -1869,7 +2826,7 @@
         <w:t xml:space="preserve">Identificador – </w:t>
       </w:r>
       <w:r>
-        <w:t>R6</w:t>
+        <w:t>RQ3</w:t>
       </w:r>
     </w:p>
     <w:p>
@@ -1898,829 +2855,6 @@
         <w:rPr>
           <w:szCs w:val="24"/>
         </w:rPr>
-        <w:t>Informação sobre a situação do usuário</w:t>
-      </w:r>
-    </w:p>
-    <w:p>
-      <w:pPr>
-        <w:pStyle w:val="SemEspaamento"/>
-        <w:rPr>
-          <w:szCs w:val="24"/>
-        </w:rPr>
-      </w:pPr>
-      <w:r>
-        <w:rPr>
-          <w:b/>
-        </w:rPr>
-        <w:t>Descrição</w:t>
-      </w:r>
-      <w:r>
-        <w:t xml:space="preserve"> - </w:t>
-      </w:r>
-      <w:r>
-        <w:rPr>
-          <w:szCs w:val="24"/>
-        </w:rPr>
-        <w:t>O sistema deve informar se o usuário foi aprovado ou reprovado.</w:t>
-      </w:r>
-    </w:p>
-    <w:p>
-      <w:pPr>
-        <w:pStyle w:val="SemEspaamento"/>
-      </w:pPr>
-      <w:r>
-        <w:rPr>
-          <w:b/>
-        </w:rPr>
-        <w:t>Categorização</w:t>
-      </w:r>
-      <w:r>
-        <w:t xml:space="preserve"> </w:t>
-      </w:r>
-      <w:r>
-        <w:rPr>
-          <w:b/>
-        </w:rPr>
-        <w:t>de</w:t>
-      </w:r>
-      <w:r>
-        <w:t xml:space="preserve"> </w:t>
-      </w:r>
-      <w:r>
-        <w:rPr>
-          <w:b/>
-        </w:rPr>
-        <w:t>Kano</w:t>
-      </w:r>
-      <w:r>
-        <w:t xml:space="preserve"> </w:t>
-      </w:r>
-      <w:r>
-        <w:t xml:space="preserve">– </w:t>
-      </w:r>
-      <w:r>
-        <w:t xml:space="preserve">Consciente </w:t>
-      </w:r>
-    </w:p>
-    <w:p>
-      <w:pPr>
-        <w:pStyle w:val="SemEspaamento"/>
-      </w:pPr>
-      <w:r>
-        <w:rPr>
-          <w:b/>
-        </w:rPr>
-        <w:t>Responsabilidade</w:t>
-      </w:r>
-      <w:r>
-        <w:t xml:space="preserve"> – Lorena Zambaldi</w:t>
-      </w:r>
-    </w:p>
-    <w:p>
-      <w:pPr>
-        <w:pStyle w:val="SemEspaamento"/>
-      </w:pPr>
-      <w:r>
-        <w:rPr>
-          <w:b/>
-        </w:rPr>
-        <w:t>Fonte</w:t>
-      </w:r>
-      <w:r>
-        <w:t xml:space="preserve"> </w:t>
-      </w:r>
-      <w:r>
-        <w:t>– Juliana Moniz</w:t>
-      </w:r>
-    </w:p>
-    <w:p>
-      <w:pPr>
-        <w:pStyle w:val="SemEspaamento"/>
-      </w:pPr>
-      <w:r>
-        <w:rPr>
-          <w:b/>
-        </w:rPr>
-        <w:t>Autor</w:t>
-      </w:r>
-      <w:r>
-        <w:t xml:space="preserve"> </w:t>
-      </w:r>
-      <w:r>
-        <w:t>– Lorena Zambaldi</w:t>
-      </w:r>
-    </w:p>
-    <w:p>
-      <w:pPr>
-        <w:pStyle w:val="SemEspaamento"/>
-      </w:pPr>
-    </w:p>
-    <w:p>
-      <w:pPr>
-        <w:pStyle w:val="Ttulo1"/>
-      </w:pPr>
-      <w:r>
-        <w:t xml:space="preserve">Identificador – </w:t>
-      </w:r>
-      <w:r>
-        <w:t>R7</w:t>
-      </w:r>
-    </w:p>
-    <w:p>
-      <w:pPr>
-        <w:pStyle w:val="SemEspaamento"/>
-        <w:rPr>
-          <w:szCs w:val="24"/>
-        </w:rPr>
-      </w:pPr>
-      <w:r>
-        <w:rPr>
-          <w:b/>
-        </w:rPr>
-        <w:t>Nome</w:t>
-      </w:r>
-      <w:r>
-        <w:t xml:space="preserve"> </w:t>
-      </w:r>
-      <w:r>
-        <w:t>–</w:t>
-      </w:r>
-      <w:r>
-        <w:rPr>
-          <w:szCs w:val="24"/>
-        </w:rPr>
-        <w:t xml:space="preserve"> </w:t>
-      </w:r>
-      <w:r>
-        <w:rPr>
-          <w:szCs w:val="24"/>
-        </w:rPr>
-        <w:t>Status</w:t>
-      </w:r>
-      <w:r>
-        <w:rPr>
-          <w:szCs w:val="24"/>
-        </w:rPr>
-        <w:t xml:space="preserve"> de reprovação</w:t>
-      </w:r>
-    </w:p>
-    <w:p>
-      <w:pPr>
-        <w:pStyle w:val="SemEspaamento"/>
-        <w:rPr>
-          <w:szCs w:val="24"/>
-        </w:rPr>
-      </w:pPr>
-      <w:r>
-        <w:rPr>
-          <w:b/>
-        </w:rPr>
-        <w:t>Descrição</w:t>
-      </w:r>
-      <w:r>
-        <w:t xml:space="preserve"> - </w:t>
-      </w:r>
-      <w:r>
-        <w:rPr>
-          <w:szCs w:val="24"/>
-        </w:rPr>
-        <w:t>As</w:t>
-      </w:r>
-      <w:r>
-        <w:rPr>
-          <w:szCs w:val="24"/>
-        </w:rPr>
-        <w:t>sim que o status de reprovação é</w:t>
-      </w:r>
-      <w:r>
-        <w:rPr>
-          <w:szCs w:val="24"/>
-        </w:rPr>
-        <w:t xml:space="preserve"> confirmado pelo sistema, ele deverá exibir na tela que o aluno está de exame.</w:t>
-      </w:r>
-    </w:p>
-    <w:p>
-      <w:pPr>
-        <w:pStyle w:val="SemEspaamento"/>
-      </w:pPr>
-      <w:r>
-        <w:rPr>
-          <w:b/>
-        </w:rPr>
-        <w:t>Categorização</w:t>
-      </w:r>
-      <w:r>
-        <w:t xml:space="preserve"> </w:t>
-      </w:r>
-      <w:r>
-        <w:rPr>
-          <w:b/>
-        </w:rPr>
-        <w:t>de</w:t>
-      </w:r>
-      <w:r>
-        <w:t xml:space="preserve"> </w:t>
-      </w:r>
-      <w:r>
-        <w:rPr>
-          <w:b/>
-        </w:rPr>
-        <w:t>Kano</w:t>
-      </w:r>
-      <w:r>
-        <w:t xml:space="preserve"> </w:t>
-      </w:r>
-      <w:r>
-        <w:t xml:space="preserve">– </w:t>
-      </w:r>
-      <w:r>
-        <w:t xml:space="preserve">Inconscientes </w:t>
-      </w:r>
-    </w:p>
-    <w:p>
-      <w:pPr>
-        <w:pStyle w:val="SemEspaamento"/>
-      </w:pPr>
-      <w:r>
-        <w:rPr>
-          <w:b/>
-        </w:rPr>
-        <w:t>Responsabilidade</w:t>
-      </w:r>
-      <w:r>
-        <w:t xml:space="preserve"> – </w:t>
-      </w:r>
-      <w:r>
-        <w:t>Lorena Zambaldi</w:t>
-      </w:r>
-    </w:p>
-    <w:p>
-      <w:pPr>
-        <w:pStyle w:val="SemEspaamento"/>
-      </w:pPr>
-      <w:r>
-        <w:rPr>
-          <w:b/>
-        </w:rPr>
-        <w:t>Fonte</w:t>
-      </w:r>
-      <w:r>
-        <w:t xml:space="preserve"> </w:t>
-      </w:r>
-      <w:r>
-        <w:t xml:space="preserve">– </w:t>
-      </w:r>
-      <w:r>
-        <w:t>Juliana Moniz</w:t>
-      </w:r>
-    </w:p>
-    <w:p>
-      <w:pPr>
-        <w:pStyle w:val="SemEspaamento"/>
-      </w:pPr>
-      <w:r>
-        <w:rPr>
-          <w:b/>
-        </w:rPr>
-        <w:t>Autor</w:t>
-      </w:r>
-      <w:r>
-        <w:t xml:space="preserve"> </w:t>
-      </w:r>
-      <w:r>
-        <w:t>–</w:t>
-      </w:r>
-      <w:r>
-        <w:t xml:space="preserve"> Lorena Zambaldi</w:t>
-      </w:r>
-    </w:p>
-    <w:p>
-      <w:pPr>
-        <w:pStyle w:val="SemEspaamento"/>
-      </w:pPr>
-    </w:p>
-    <w:p>
-      <w:pPr>
-        <w:pStyle w:val="Ttulo1"/>
-      </w:pPr>
-      <w:r>
-        <w:t xml:space="preserve">Identificador – </w:t>
-      </w:r>
-      <w:r>
-        <w:t>R6</w:t>
-      </w:r>
-    </w:p>
-    <w:p>
-      <w:pPr>
-        <w:pStyle w:val="SemEspaamento"/>
-        <w:rPr>
-          <w:szCs w:val="24"/>
-        </w:rPr>
-      </w:pPr>
-      <w:r>
-        <w:rPr>
-          <w:b/>
-        </w:rPr>
-        <w:t>Nome</w:t>
-      </w:r>
-      <w:r>
-        <w:t xml:space="preserve"> –</w:t>
-      </w:r>
-      <w:r>
-        <w:rPr>
-          <w:szCs w:val="24"/>
-        </w:rPr>
-        <w:t xml:space="preserve"> </w:t>
-      </w:r>
-      <w:r>
-        <w:rPr>
-          <w:szCs w:val="24"/>
-        </w:rPr>
-        <w:t>Informação sobre a situação do usuário</w:t>
-      </w:r>
-    </w:p>
-    <w:p>
-      <w:pPr>
-        <w:pStyle w:val="SemEspaamento"/>
-        <w:rPr>
-          <w:szCs w:val="24"/>
-        </w:rPr>
-      </w:pPr>
-      <w:r>
-        <w:rPr>
-          <w:b/>
-        </w:rPr>
-        <w:t>Descrição</w:t>
-      </w:r>
-      <w:r>
-        <w:t xml:space="preserve"> - </w:t>
-      </w:r>
-      <w:r>
-        <w:rPr>
-          <w:szCs w:val="24"/>
-        </w:rPr>
-        <w:t>O sistema deve informar se o usuário foi aprovado ou reprovado.</w:t>
-      </w:r>
-    </w:p>
-    <w:p>
-      <w:pPr>
-        <w:pStyle w:val="SemEspaamento"/>
-      </w:pPr>
-      <w:r>
-        <w:rPr>
-          <w:b/>
-        </w:rPr>
-        <w:t>Categorização</w:t>
-      </w:r>
-      <w:r>
-        <w:t xml:space="preserve"> </w:t>
-      </w:r>
-      <w:r>
-        <w:rPr>
-          <w:b/>
-        </w:rPr>
-        <w:t>de</w:t>
-      </w:r>
-      <w:r>
-        <w:t xml:space="preserve"> </w:t>
-      </w:r>
-      <w:r>
-        <w:rPr>
-          <w:b/>
-        </w:rPr>
-        <w:t>Kano</w:t>
-      </w:r>
-      <w:r>
-        <w:t xml:space="preserve"> </w:t>
-      </w:r>
-      <w:r>
-        <w:t xml:space="preserve">– Consciente </w:t>
-      </w:r>
-    </w:p>
-    <w:p>
-      <w:pPr>
-        <w:pStyle w:val="SemEspaamento"/>
-      </w:pPr>
-      <w:r>
-        <w:rPr>
-          <w:b/>
-        </w:rPr>
-        <w:t>Responsabilidade</w:t>
-      </w:r>
-      <w:r>
-        <w:t xml:space="preserve"> – Lorena Zambaldi</w:t>
-      </w:r>
-    </w:p>
-    <w:p>
-      <w:pPr>
-        <w:pStyle w:val="SemEspaamento"/>
-      </w:pPr>
-      <w:r>
-        <w:rPr>
-          <w:b/>
-        </w:rPr>
-        <w:t>Fonte</w:t>
-      </w:r>
-      <w:r>
-        <w:t xml:space="preserve"> </w:t>
-      </w:r>
-      <w:r>
-        <w:t>– Juliana Moniz</w:t>
-      </w:r>
-    </w:p>
-    <w:p>
-      <w:pPr>
-        <w:pStyle w:val="SemEspaamento"/>
-      </w:pPr>
-      <w:r>
-        <w:rPr>
-          <w:b/>
-        </w:rPr>
-        <w:t>Autor</w:t>
-      </w:r>
-      <w:r>
-        <w:t xml:space="preserve"> </w:t>
-      </w:r>
-      <w:r>
-        <w:t>– Lorena Zambaldi</w:t>
-      </w:r>
-    </w:p>
-    <w:p>
-      <w:pPr>
-        <w:pStyle w:val="SemEspaamento"/>
-      </w:pPr>
-    </w:p>
-    <w:p>
-      <w:pPr>
-        <w:pStyle w:val="Ttulo1"/>
-      </w:pPr>
-      <w:r>
-        <w:t xml:space="preserve">Identificador – </w:t>
-      </w:r>
-      <w:r>
-        <w:t>RQ1</w:t>
-      </w:r>
-    </w:p>
-    <w:p>
-      <w:pPr>
-        <w:pStyle w:val="SemEspaamento"/>
-        <w:rPr>
-          <w:szCs w:val="24"/>
-        </w:rPr>
-      </w:pPr>
-      <w:r>
-        <w:rPr>
-          <w:b/>
-        </w:rPr>
-        <w:t>Nome</w:t>
-      </w:r>
-      <w:r>
-        <w:t xml:space="preserve"> –</w:t>
-      </w:r>
-      <w:r>
-        <w:rPr>
-          <w:szCs w:val="24"/>
-        </w:rPr>
-        <w:t xml:space="preserve"> </w:t>
-      </w:r>
-      <w:r>
-        <w:rPr>
-          <w:szCs w:val="24"/>
-        </w:rPr>
-        <w:t>Linguagem de programação C</w:t>
-      </w:r>
-    </w:p>
-    <w:p>
-      <w:pPr>
-        <w:pStyle w:val="SemEspaamento"/>
-        <w:rPr>
-          <w:szCs w:val="24"/>
-        </w:rPr>
-      </w:pPr>
-      <w:r>
-        <w:rPr>
-          <w:b/>
-        </w:rPr>
-        <w:t>Descrição</w:t>
-      </w:r>
-      <w:r>
-        <w:t xml:space="preserve"> </w:t>
-      </w:r>
-      <w:r>
-        <w:t>–</w:t>
-      </w:r>
-      <w:r>
-        <w:t xml:space="preserve"> </w:t>
-      </w:r>
-      <w:r>
-        <w:rPr>
-          <w:szCs w:val="24"/>
-        </w:rPr>
-        <w:t>Todo o desenvolvimentos do programa deve ser feito na linguagem de programação C.</w:t>
-      </w:r>
-    </w:p>
-    <w:p>
-      <w:pPr>
-        <w:pStyle w:val="SemEspaamento"/>
-      </w:pPr>
-      <w:r>
-        <w:rPr>
-          <w:b/>
-        </w:rPr>
-        <w:t>Categorização</w:t>
-      </w:r>
-      <w:r>
-        <w:t xml:space="preserve"> </w:t>
-      </w:r>
-      <w:r>
-        <w:rPr>
-          <w:b/>
-        </w:rPr>
-        <w:t>de</w:t>
-      </w:r>
-      <w:r>
-        <w:t xml:space="preserve"> </w:t>
-      </w:r>
-      <w:r>
-        <w:rPr>
-          <w:b/>
-        </w:rPr>
-        <w:t>Kano</w:t>
-      </w:r>
-      <w:r>
-        <w:t xml:space="preserve"> </w:t>
-      </w:r>
-      <w:r>
-        <w:t xml:space="preserve">– </w:t>
-      </w:r>
-      <w:r>
-        <w:t xml:space="preserve">Conscientes </w:t>
-      </w:r>
-      <w:r>
-        <w:t xml:space="preserve"> </w:t>
-      </w:r>
-    </w:p>
-    <w:p>
-      <w:pPr>
-        <w:pStyle w:val="SemEspaamento"/>
-      </w:pPr>
-      <w:r>
-        <w:rPr>
-          <w:b/>
-        </w:rPr>
-        <w:t>Responsabilidade</w:t>
-      </w:r>
-      <w:r>
-        <w:t xml:space="preserve"> – Lorena Zambaldi</w:t>
-      </w:r>
-    </w:p>
-    <w:p>
-      <w:pPr>
-        <w:pStyle w:val="SemEspaamento"/>
-      </w:pPr>
-      <w:r>
-        <w:rPr>
-          <w:b/>
-        </w:rPr>
-        <w:t>Fonte</w:t>
-      </w:r>
-      <w:r>
-        <w:t xml:space="preserve"> </w:t>
-      </w:r>
-      <w:r>
-        <w:t>– Juliana Moniz</w:t>
-      </w:r>
-    </w:p>
-    <w:p>
-      <w:pPr>
-        <w:pStyle w:val="SemEspaamento"/>
-      </w:pPr>
-      <w:r>
-        <w:rPr>
-          <w:b/>
-        </w:rPr>
-        <w:t>Autor</w:t>
-      </w:r>
-      <w:r>
-        <w:t xml:space="preserve"> </w:t>
-      </w:r>
-      <w:r>
-        <w:t>– Lorena Zambaldi</w:t>
-      </w:r>
-    </w:p>
-    <w:p>
-      <w:pPr>
-        <w:pStyle w:val="SemEspaamento"/>
-      </w:pPr>
-    </w:p>
-    <w:p>
-      <w:pPr>
-        <w:pStyle w:val="Ttulo1"/>
-      </w:pPr>
-      <w:r>
-        <w:t xml:space="preserve">Identificador – </w:t>
-      </w:r>
-      <w:r>
-        <w:t>RQ2</w:t>
-      </w:r>
-    </w:p>
-    <w:p>
-      <w:pPr>
-        <w:pStyle w:val="SemEspaamento"/>
-        <w:rPr>
-          <w:szCs w:val="24"/>
-        </w:rPr>
-      </w:pPr>
-      <w:r>
-        <w:rPr>
-          <w:b/>
-        </w:rPr>
-        <w:t>Nome</w:t>
-      </w:r>
-      <w:r>
-        <w:t xml:space="preserve"> –</w:t>
-      </w:r>
-      <w:r>
-        <w:rPr>
-          <w:szCs w:val="24"/>
-        </w:rPr>
-        <w:t xml:space="preserve"> </w:t>
-      </w:r>
-      <w:r>
-        <w:rPr>
-          <w:szCs w:val="24"/>
-        </w:rPr>
-        <w:t xml:space="preserve">Executar </w:t>
-      </w:r>
-      <w:proofErr w:type="gramStart"/>
-      <w:r>
-        <w:rPr>
-          <w:szCs w:val="24"/>
-        </w:rPr>
-        <w:t>o  programa</w:t>
-      </w:r>
-      <w:proofErr w:type="gramEnd"/>
-      <w:r>
-        <w:rPr>
-          <w:szCs w:val="24"/>
-        </w:rPr>
-        <w:t xml:space="preserve"> em Linux</w:t>
-      </w:r>
-    </w:p>
-    <w:p>
-      <w:pPr>
-        <w:pStyle w:val="SemEspaamento"/>
-        <w:rPr>
-          <w:szCs w:val="24"/>
-        </w:rPr>
-      </w:pPr>
-      <w:r>
-        <w:rPr>
-          <w:b/>
-        </w:rPr>
-        <w:t>Descrição</w:t>
-      </w:r>
-      <w:r>
-        <w:t xml:space="preserve"> </w:t>
-      </w:r>
-      <w:r>
-        <w:t>–</w:t>
-      </w:r>
-      <w:r>
-        <w:t xml:space="preserve"> </w:t>
-      </w:r>
-      <w:r>
-        <w:rPr>
-          <w:szCs w:val="24"/>
-        </w:rPr>
-        <w:t>O programa deve funcionar em plataforma Linux.</w:t>
-      </w:r>
-    </w:p>
-    <w:p>
-      <w:pPr>
-        <w:pStyle w:val="SemEspaamento"/>
-      </w:pPr>
-      <w:r>
-        <w:rPr>
-          <w:b/>
-        </w:rPr>
-        <w:t>Categorização</w:t>
-      </w:r>
-      <w:r>
-        <w:t xml:space="preserve"> </w:t>
-      </w:r>
-      <w:r>
-        <w:rPr>
-          <w:b/>
-        </w:rPr>
-        <w:t>de</w:t>
-      </w:r>
-      <w:r>
-        <w:t xml:space="preserve"> </w:t>
-      </w:r>
-      <w:r>
-        <w:rPr>
-          <w:b/>
-        </w:rPr>
-        <w:t>Kano</w:t>
-      </w:r>
-      <w:r>
-        <w:t xml:space="preserve"> </w:t>
-      </w:r>
-      <w:r>
-        <w:t xml:space="preserve">– Conscientes  </w:t>
-      </w:r>
-    </w:p>
-    <w:p>
-      <w:pPr>
-        <w:pStyle w:val="SemEspaamento"/>
-      </w:pPr>
-      <w:r>
-        <w:rPr>
-          <w:b/>
-        </w:rPr>
-        <w:t>Responsabilidade</w:t>
-      </w:r>
-      <w:r>
-        <w:t xml:space="preserve"> – Lorena Zambaldi</w:t>
-      </w:r>
-    </w:p>
-    <w:p>
-      <w:pPr>
-        <w:pStyle w:val="SemEspaamento"/>
-      </w:pPr>
-      <w:r>
-        <w:rPr>
-          <w:b/>
-        </w:rPr>
-        <w:t>Fonte</w:t>
-      </w:r>
-      <w:r>
-        <w:t xml:space="preserve"> </w:t>
-      </w:r>
-      <w:r>
-        <w:t>– Juliana Moniz</w:t>
-      </w:r>
-    </w:p>
-    <w:p>
-      <w:pPr>
-        <w:pStyle w:val="SemEspaamento"/>
-      </w:pPr>
-      <w:r>
-        <w:rPr>
-          <w:b/>
-        </w:rPr>
-        <w:t>Autor</w:t>
-      </w:r>
-      <w:r>
-        <w:t xml:space="preserve"> </w:t>
-      </w:r>
-      <w:r>
-        <w:t>– Lorena Zambaldi</w:t>
-      </w:r>
-    </w:p>
-    <w:p>
-      <w:pPr>
-        <w:pStyle w:val="SemEspaamento"/>
-      </w:pPr>
-    </w:p>
-    <w:p>
-      <w:pPr>
-        <w:pStyle w:val="Ttulo1"/>
-      </w:pPr>
-      <w:r>
-        <w:t xml:space="preserve">Identificador – </w:t>
-      </w:r>
-      <w:r>
-        <w:t>RQ3</w:t>
-      </w:r>
-    </w:p>
-    <w:p>
-      <w:pPr>
-        <w:pStyle w:val="SemEspaamento"/>
-        <w:rPr>
-          <w:szCs w:val="24"/>
-        </w:rPr>
-      </w:pPr>
-      <w:r>
-        <w:rPr>
-          <w:b/>
-        </w:rPr>
-        <w:t>Nome</w:t>
-      </w:r>
-      <w:r>
-        <w:t xml:space="preserve"> –</w:t>
-      </w:r>
-      <w:r>
-        <w:rPr>
-          <w:szCs w:val="24"/>
-        </w:rPr>
-        <w:t xml:space="preserve"> </w:t>
-      </w:r>
-      <w:r>
-        <w:rPr>
-          <w:szCs w:val="24"/>
-        </w:rPr>
         <w:t>Interface simples</w:t>
       </w:r>
     </w:p>
@@ -2735,7 +2869,6 @@
         <w:rPr>
           <w:b/>
         </w:rPr>
-        <w:lastRenderedPageBreak/>
         <w:t>Descrição</w:t>
       </w:r>
       <w:r>
@@ -2845,8 +2978,6 @@
           <w:szCs w:val="26"/>
         </w:rPr>
       </w:pPr>
-      <w:bookmarkStart w:id="0" w:name="_GoBack"/>
-      <w:bookmarkEnd w:id="0"/>
     </w:p>
     <w:p>
       <w:pPr>

</xml_diff>